<commit_message>
Updated write up (in progress).
</commit_message>
<xml_diff>
--- a/documents/GRNmap_2017-Data-Analysis-Results_BK20171010.docx
+++ b/documents/GRNmap_2017-Data-Analysis-Results_BK20171010.docx
@@ -438,31 +438,6 @@
           <w:szCs w:val="22"/>
         </w:rPr>
         <w:t>Note: db5, marked with an asterisk (*) above, was used as model network for comparison to randomly generated, small GRNs.</w:t>
-      </w:r>
-      <w:r>
-        <w:rPr>
-          <w:rFonts w:ascii="Times New Roman" w:hAnsi="Times New Roman" w:cs="Times New Roman"/>
-          <w:sz w:val="22"/>
-          <w:szCs w:val="22"/>
-        </w:rPr>
-        <w:t xml:space="preserve"> It exhibited the lowest theoretic minimum LSE of the six database-derived networks, indicating that it was best able to model the transcriptional responses observed in </w:t>
-      </w:r>
-      <w:r>
-        <w:rPr>
-          <w:rFonts w:ascii="Times New Roman" w:hAnsi="Times New Roman" w:cs="Times New Roman"/>
-          <w:i/>
-          <w:sz w:val="22"/>
-          <w:szCs w:val="22"/>
-        </w:rPr>
-        <w:t>Saccharomyces cerevisiae</w:t>
-      </w:r>
-      <w:r>
-        <w:rPr>
-          <w:rFonts w:ascii="Times New Roman" w:hAnsi="Times New Roman" w:cs="Times New Roman"/>
-          <w:sz w:val="22"/>
-          <w:szCs w:val="22"/>
-        </w:rPr>
-        <w:t xml:space="preserve"> during cold shock.</w:t>
       </w:r>
     </w:p>
     <w:p>
@@ -2183,16 +2158,15 @@
           <w:sz w:val="22"/>
           <w:szCs w:val="22"/>
         </w:rPr>
-        <w:t xml:space="preserve">The database-derived network with the lowest theoretical minimum LSE was db5 (0.4851), indicating that this network best accounted for the regulatory dynamics observed in </w:t>
+        <w:t xml:space="preserve">The database-derived network with the lowest </w:t>
       </w:r>
       <w:r>
         <w:rPr>
           <w:rFonts w:ascii="Times New Roman" w:hAnsi="Times New Roman" w:cs="Times New Roman"/>
-          <w:i/>
-          <w:sz w:val="22"/>
-          <w:szCs w:val="22"/>
-        </w:rPr>
-        <w:t>Saccharomyces cerevisiae</w:t>
+          <w:sz w:val="22"/>
+          <w:szCs w:val="22"/>
+        </w:rPr>
+        <w:t>LSE:minLSE ratio</w:t>
       </w:r>
       <w:r>
         <w:rPr>
@@ -2200,7 +2174,63 @@
           <w:sz w:val="22"/>
           <w:szCs w:val="22"/>
         </w:rPr>
-        <w:t xml:space="preserve"> during cold shock. </w:t>
+        <w:t xml:space="preserve"> was </w:t>
+      </w:r>
+      <w:r>
+        <w:rPr>
+          <w:rFonts w:ascii="Times New Roman" w:hAnsi="Times New Roman" w:cs="Times New Roman"/>
+          <w:sz w:val="22"/>
+          <w:szCs w:val="22"/>
+        </w:rPr>
+        <w:t>db4</w:t>
+      </w:r>
+      <w:r>
+        <w:rPr>
+          <w:rFonts w:ascii="Times New Roman" w:hAnsi="Times New Roman" w:cs="Times New Roman"/>
+          <w:sz w:val="22"/>
+          <w:szCs w:val="22"/>
+        </w:rPr>
+        <w:t xml:space="preserve"> (</w:t>
+      </w:r>
+      <w:r>
+        <w:rPr>
+          <w:rFonts w:ascii="Times New Roman" w:hAnsi="Times New Roman" w:cs="Times New Roman"/>
+          <w:sz w:val="22"/>
+          <w:szCs w:val="22"/>
+        </w:rPr>
+        <w:t>1.3000</w:t>
+      </w:r>
+      <w:r>
+        <w:rPr>
+          <w:rFonts w:ascii="Times New Roman" w:hAnsi="Times New Roman" w:cs="Times New Roman"/>
+          <w:sz w:val="22"/>
+          <w:szCs w:val="22"/>
+        </w:rPr>
+        <w:t xml:space="preserve">), indicating that this network best </w:t>
+      </w:r>
+      <w:r>
+        <w:rPr>
+          <w:rFonts w:ascii="Times New Roman" w:hAnsi="Times New Roman" w:cs="Times New Roman"/>
+          <w:sz w:val="22"/>
+          <w:szCs w:val="22"/>
+        </w:rPr>
+        <w:t>modeled</w:t>
+      </w:r>
+      <w:r>
+        <w:rPr>
+          <w:rFonts w:ascii="Times New Roman" w:hAnsi="Times New Roman" w:cs="Times New Roman"/>
+          <w:sz w:val="22"/>
+          <w:szCs w:val="22"/>
+        </w:rPr>
+        <w:t xml:space="preserve"> the regulatory dynamics observed in </w:t>
+      </w:r>
+      <w:r>
+        <w:rPr>
+          <w:rFonts w:ascii="Times New Roman" w:hAnsi="Times New Roman" w:cs="Times New Roman"/>
+          <w:sz w:val="22"/>
+          <w:szCs w:val="22"/>
+        </w:rPr>
+        <w:t>the cold shock experiment from which the network was derived.</w:t>
       </w:r>
     </w:p>
     <w:p>
@@ -2222,11 +2252,327 @@
           <w:sz w:val="22"/>
           <w:szCs w:val="22"/>
         </w:rPr>
-        <w:t>db5 contains an intermediate number of genes and edges (15, 28).</w:t>
+        <w:t xml:space="preserve">db4 contains the lowest number of genes (14) </w:t>
+      </w:r>
+      <w:r>
+        <w:rPr>
+          <w:rFonts w:ascii="Times New Roman" w:hAnsi="Times New Roman" w:cs="Times New Roman"/>
+          <w:sz w:val="22"/>
+          <w:szCs w:val="22"/>
+        </w:rPr>
+        <w:t xml:space="preserve">and the </w:t>
+      </w:r>
+      <w:r>
+        <w:rPr>
+          <w:rFonts w:ascii="Times New Roman" w:hAnsi="Times New Roman" w:cs="Times New Roman"/>
+          <w:sz w:val="22"/>
+          <w:szCs w:val="22"/>
+        </w:rPr>
+        <w:t xml:space="preserve">highest number of edges (35). </w:t>
       </w:r>
     </w:p>
     <w:p>
       <w:pPr>
+        <w:pStyle w:val="ListParagraph"/>
+        <w:numPr>
+          <w:ilvl w:val="1"/>
+          <w:numId w:val="6"/>
+        </w:numPr>
+        <w:rPr>
+          <w:rFonts w:ascii="Times New Roman" w:hAnsi="Times New Roman" w:cs="Times New Roman"/>
+          <w:sz w:val="22"/>
+          <w:szCs w:val="22"/>
+        </w:rPr>
+      </w:pPr>
+      <w:r>
+        <w:rPr>
+          <w:rFonts w:ascii="Times New Roman" w:hAnsi="Times New Roman" w:cs="Times New Roman"/>
+          <w:sz w:val="22"/>
+          <w:szCs w:val="22"/>
+        </w:rPr>
+        <w:t>db4 was the only database-derived network to include the tran</w:t>
+      </w:r>
+      <w:r>
+        <w:rPr>
+          <w:rFonts w:ascii="Times New Roman" w:hAnsi="Times New Roman" w:cs="Times New Roman"/>
+          <w:sz w:val="22"/>
+          <w:szCs w:val="22"/>
+        </w:rPr>
+        <w:t>scription factors CYC8 and TEC1 (Table 2), both of which demonstrate</w:t>
+      </w:r>
+      <w:r>
+        <w:rPr>
+          <w:rFonts w:ascii="Times New Roman" w:hAnsi="Times New Roman" w:cs="Times New Roman"/>
+          <w:sz w:val="22"/>
+          <w:szCs w:val="22"/>
+        </w:rPr>
+        <w:t>d</w:t>
+      </w:r>
+      <w:r>
+        <w:rPr>
+          <w:rFonts w:ascii="Times New Roman" w:hAnsi="Times New Roman" w:cs="Times New Roman"/>
+          <w:sz w:val="22"/>
+          <w:szCs w:val="22"/>
+        </w:rPr>
+        <w:t xml:space="preserve"> interesting connectivity to the network. CYC8 exhibited an in-degree of 4</w:t>
+      </w:r>
+      <w:r>
+        <w:rPr>
+          <w:rFonts w:ascii="Times New Roman" w:hAnsi="Times New Roman" w:cs="Times New Roman"/>
+          <w:sz w:val="22"/>
+          <w:szCs w:val="22"/>
+        </w:rPr>
+        <w:t xml:space="preserve"> </w:t>
+      </w:r>
+      <w:r>
+        <w:rPr>
+          <w:rFonts w:ascii="Times New Roman" w:hAnsi="Times New Roman" w:cs="Times New Roman"/>
+          <w:sz w:val="22"/>
+          <w:szCs w:val="22"/>
+        </w:rPr>
+        <w:t xml:space="preserve">and an out-degree of 0, </w:t>
+      </w:r>
+      <w:r>
+        <w:rPr>
+          <w:rFonts w:ascii="Times New Roman" w:hAnsi="Times New Roman" w:cs="Times New Roman"/>
+          <w:sz w:val="22"/>
+          <w:szCs w:val="22"/>
+        </w:rPr>
+        <w:t>while</w:t>
+      </w:r>
+      <w:r>
+        <w:rPr>
+          <w:rFonts w:ascii="Times New Roman" w:hAnsi="Times New Roman" w:cs="Times New Roman"/>
+          <w:sz w:val="22"/>
+          <w:szCs w:val="22"/>
+        </w:rPr>
+        <w:t xml:space="preserve"> TEC1 showed an in-d</w:t>
+      </w:r>
+      <w:r>
+        <w:rPr>
+          <w:rFonts w:ascii="Times New Roman" w:hAnsi="Times New Roman" w:cs="Times New Roman"/>
+          <w:sz w:val="22"/>
+          <w:szCs w:val="22"/>
+        </w:rPr>
+        <w:t>egree of 4 and out-degree of 5. The high betweenness centrality of TEC1 (24.3333) trailed only behind that of MSN2 in this network (26.8333), both of with exceeded the betweenness centrality measures of the nodes in the five other database-derived networks.</w:t>
+      </w:r>
+    </w:p>
+    <w:p>
+      <w:pPr>
+        <w:pStyle w:val="ListParagraph"/>
+        <w:numPr>
+          <w:ilvl w:val="2"/>
+          <w:numId w:val="6"/>
+        </w:numPr>
+        <w:rPr>
+          <w:rFonts w:ascii="Times New Roman" w:hAnsi="Times New Roman" w:cs="Times New Roman"/>
+          <w:sz w:val="22"/>
+          <w:szCs w:val="22"/>
+        </w:rPr>
+      </w:pPr>
+      <w:r>
+        <w:rPr>
+          <w:rFonts w:ascii="Times New Roman" w:hAnsi="Times New Roman" w:cs="Times New Roman"/>
+          <w:sz w:val="22"/>
+          <w:szCs w:val="22"/>
+        </w:rPr>
+        <w:t xml:space="preserve">Removal of nodes with high betweenness centrality most disrupts the communications within a GRN, as these nodes lie along the largest number of shortest paths between other nodes in the network. </w:t>
+      </w:r>
+      <w:r>
+        <w:rPr>
+          <w:rFonts w:ascii="Times New Roman" w:hAnsi="Times New Roman" w:cs="Times New Roman"/>
+          <w:sz w:val="22"/>
+          <w:szCs w:val="22"/>
+        </w:rPr>
+        <w:t xml:space="preserve">MSN2 is present in all six database-derived networks and consistently exhibits a high betweenness centrality. However, TEC1 is only included in db4. If TEC1 is </w:t>
+      </w:r>
+      <w:r>
+        <w:rPr>
+          <w:rFonts w:ascii="Times New Roman" w:hAnsi="Times New Roman" w:cs="Times New Roman"/>
+          <w:sz w:val="22"/>
+          <w:szCs w:val="22"/>
+        </w:rPr>
+        <w:t xml:space="preserve">part of the “true” </w:t>
+      </w:r>
+      <w:r>
+        <w:rPr>
+          <w:rFonts w:ascii="Times New Roman" w:hAnsi="Times New Roman" w:cs="Times New Roman"/>
+          <w:sz w:val="22"/>
+          <w:szCs w:val="22"/>
+        </w:rPr>
+        <w:lastRenderedPageBreak/>
+        <w:t>GRN controlling the</w:t>
+      </w:r>
+      <w:r>
+        <w:rPr>
+          <w:rFonts w:ascii="Times New Roman" w:hAnsi="Times New Roman" w:cs="Times New Roman"/>
+          <w:sz w:val="22"/>
+          <w:szCs w:val="22"/>
+        </w:rPr>
+        <w:t xml:space="preserve"> response to cold shock in yeast</w:t>
+      </w:r>
+      <w:r>
+        <w:rPr>
+          <w:rFonts w:ascii="Times New Roman" w:hAnsi="Times New Roman" w:cs="Times New Roman"/>
+          <w:sz w:val="22"/>
+          <w:szCs w:val="22"/>
+        </w:rPr>
+        <w:t>, we would expect its exclusion from a network to substantially hinder the GRN’s ability to model cold shock experiment microarray data.</w:t>
+      </w:r>
+    </w:p>
+    <w:p>
+      <w:pPr>
+        <w:pStyle w:val="ListParagraph"/>
+        <w:numPr>
+          <w:ilvl w:val="3"/>
+          <w:numId w:val="6"/>
+        </w:numPr>
+        <w:rPr>
+          <w:rFonts w:ascii="Times New Roman" w:hAnsi="Times New Roman" w:cs="Times New Roman"/>
+          <w:sz w:val="22"/>
+          <w:szCs w:val="22"/>
+        </w:rPr>
+      </w:pPr>
+      <w:r>
+        <w:rPr>
+          <w:rFonts w:ascii="Times New Roman" w:hAnsi="Times New Roman" w:cs="Times New Roman"/>
+          <w:sz w:val="22"/>
+          <w:szCs w:val="22"/>
+        </w:rPr>
+        <w:t xml:space="preserve">However, </w:t>
+      </w:r>
+      <w:r>
+        <w:rPr>
+          <w:rFonts w:ascii="Times New Roman" w:hAnsi="Times New Roman" w:cs="Times New Roman"/>
+          <w:sz w:val="22"/>
+          <w:szCs w:val="22"/>
+        </w:rPr>
+        <w:t xml:space="preserve">of TEC1 </w:t>
+      </w:r>
+      <w:r>
+        <w:rPr>
+          <w:rFonts w:ascii="Times New Roman" w:hAnsi="Times New Roman" w:cs="Times New Roman"/>
+          <w:sz w:val="22"/>
+          <w:szCs w:val="22"/>
+        </w:rPr>
+        <w:t>inclusion</w:t>
+      </w:r>
+      <w:r>
+        <w:rPr>
+          <w:rFonts w:ascii="Times New Roman" w:hAnsi="Times New Roman" w:cs="Times New Roman"/>
+          <w:sz w:val="22"/>
+          <w:szCs w:val="22"/>
+        </w:rPr>
+        <w:t xml:space="preserve"> in this network</w:t>
+      </w:r>
+      <w:r>
+        <w:rPr>
+          <w:rFonts w:ascii="Times New Roman" w:hAnsi="Times New Roman" w:cs="Times New Roman"/>
+          <w:sz w:val="22"/>
+          <w:szCs w:val="22"/>
+        </w:rPr>
+        <w:t xml:space="preserve"> is likely due to the fact that db4 was derived from </w:t>
+      </w:r>
+      <w:r>
+        <w:rPr>
+          <w:rFonts w:ascii="Times New Roman" w:hAnsi="Times New Roman" w:cs="Times New Roman"/>
+          <w:sz w:val="22"/>
+          <w:szCs w:val="22"/>
+        </w:rPr>
+        <w:t xml:space="preserve">a </w:t>
+      </w:r>
+      <w:r>
+        <w:rPr>
+          <w:rFonts w:ascii="Times New Roman" w:hAnsi="Times New Roman" w:cs="Times New Roman"/>
+          <w:sz w:val="22"/>
+          <w:szCs w:val="22"/>
+        </w:rPr>
+        <w:t xml:space="preserve">∆gln3 </w:t>
+      </w:r>
+      <w:r>
+        <w:rPr>
+          <w:rFonts w:ascii="Times New Roman" w:hAnsi="Times New Roman" w:cs="Times New Roman"/>
+          <w:sz w:val="22"/>
+          <w:szCs w:val="22"/>
+        </w:rPr>
+        <w:t xml:space="preserve">deletion strain of </w:t>
+      </w:r>
+      <w:r>
+        <w:rPr>
+          <w:rFonts w:ascii="Times New Roman" w:hAnsi="Times New Roman" w:cs="Times New Roman"/>
+          <w:i/>
+          <w:sz w:val="22"/>
+          <w:szCs w:val="22"/>
+        </w:rPr>
+        <w:t>S. cerevisiae</w:t>
+      </w:r>
+      <w:r>
+        <w:rPr>
+          <w:rFonts w:ascii="Times New Roman" w:hAnsi="Times New Roman" w:cs="Times New Roman"/>
+          <w:sz w:val="22"/>
+          <w:szCs w:val="22"/>
+        </w:rPr>
+        <w:t>. Deletion of gln3 is known to abolish pseudohyphal growth; and</w:t>
+      </w:r>
+      <w:r>
+        <w:rPr>
+          <w:rFonts w:ascii="Times New Roman" w:hAnsi="Times New Roman" w:cs="Times New Roman"/>
+          <w:sz w:val="22"/>
+          <w:szCs w:val="22"/>
+        </w:rPr>
+        <w:t xml:space="preserve"> the transcription factor TEC1—</w:t>
+      </w:r>
+      <w:r>
+        <w:rPr>
+          <w:rFonts w:ascii="Times New Roman" w:hAnsi="Times New Roman" w:cs="Times New Roman"/>
+          <w:sz w:val="22"/>
+          <w:szCs w:val="22"/>
+        </w:rPr>
+        <w:t>which is known t</w:t>
+      </w:r>
+      <w:r>
+        <w:rPr>
+          <w:rFonts w:ascii="Times New Roman" w:hAnsi="Times New Roman" w:cs="Times New Roman"/>
+          <w:sz w:val="22"/>
+          <w:szCs w:val="22"/>
+        </w:rPr>
+        <w:t>o regulate pseudohyphal growth—</w:t>
+      </w:r>
+      <w:r>
+        <w:rPr>
+          <w:rFonts w:ascii="Times New Roman" w:hAnsi="Times New Roman" w:cs="Times New Roman"/>
+          <w:sz w:val="22"/>
+          <w:szCs w:val="22"/>
+        </w:rPr>
+        <w:t>was substantially down-regulated during the ∆gln3 deletion strain cold shock experiment.</w:t>
+      </w:r>
+    </w:p>
+    <w:p>
+      <w:pPr>
+        <w:pStyle w:val="ListParagraph"/>
+        <w:numPr>
+          <w:ilvl w:val="3"/>
+          <w:numId w:val="6"/>
+        </w:numPr>
+        <w:rPr>
+          <w:rFonts w:ascii="Times New Roman" w:hAnsi="Times New Roman" w:cs="Times New Roman"/>
+          <w:sz w:val="22"/>
+          <w:szCs w:val="22"/>
+        </w:rPr>
+      </w:pPr>
+      <w:r>
+        <w:rPr>
+          <w:rFonts w:ascii="Times New Roman" w:hAnsi="Times New Roman" w:cs="Times New Roman"/>
+          <w:sz w:val="22"/>
+          <w:szCs w:val="22"/>
+        </w:rPr>
+        <w:t>If TEC1 is not related to the response to cold shock, then its exclusion from other networks would not be relevant. Instead, its inclusion in db4 could merely have reduced the resulting LSE:minLSE ratio for db4 by increasing the number of parameters (35 edges) available within a 14-gene GRN (compared to 25 edges in db2, another 14-gene GRN).</w:t>
+      </w:r>
+    </w:p>
+    <w:p>
+      <w:pPr>
+        <w:pStyle w:val="ListParagraph"/>
+        <w:ind w:left="2880"/>
         <w:rPr>
           <w:rFonts w:ascii="Times New Roman" w:hAnsi="Times New Roman" w:cs="Times New Roman"/>
           <w:sz w:val="22"/>
@@ -2253,7 +2599,7 @@
           <w:sz w:val="22"/>
           <w:szCs w:val="22"/>
         </w:rPr>
-        <w:t>Conversely, db</w:t>
+        <w:t>db5</w:t>
       </w:r>
       <w:r>
         <w:rPr>
@@ -2261,7 +2607,7 @@
           <w:sz w:val="22"/>
           <w:szCs w:val="22"/>
         </w:rPr>
-        <w:t xml:space="preserve">6 exhibited the highest theoretical </w:t>
+        <w:t xml:space="preserve"> </w:t>
       </w:r>
       <w:r>
         <w:rPr>
@@ -2269,16 +2615,15 @@
           <w:sz w:val="22"/>
           <w:szCs w:val="22"/>
         </w:rPr>
-        <w:t xml:space="preserve">minimum LSE (0.6156), suggesting that this network is least likely to account for the transcriptional changes observed in </w:t>
+        <w:t xml:space="preserve">exhibited the highest </w:t>
       </w:r>
       <w:r>
         <w:rPr>
           <w:rFonts w:ascii="Times New Roman" w:hAnsi="Times New Roman" w:cs="Times New Roman"/>
-          <w:i/>
-          <w:sz w:val="22"/>
-          <w:szCs w:val="22"/>
-        </w:rPr>
-        <w:t>S. cerevisiae</w:t>
+          <w:sz w:val="22"/>
+          <w:szCs w:val="22"/>
+        </w:rPr>
+        <w:t>LSE:minLSE ratio (1.4263</w:t>
       </w:r>
       <w:r>
         <w:rPr>
@@ -2286,7 +2631,47 @@
           <w:sz w:val="22"/>
           <w:szCs w:val="22"/>
         </w:rPr>
-        <w:t xml:space="preserve"> during cold shock.</w:t>
+        <w:t>)</w:t>
+      </w:r>
+      <w:r>
+        <w:rPr>
+          <w:rFonts w:ascii="Times New Roman" w:hAnsi="Times New Roman" w:cs="Times New Roman"/>
+          <w:sz w:val="22"/>
+          <w:szCs w:val="22"/>
+        </w:rPr>
+        <w:t>. Thus, it poorly</w:t>
+      </w:r>
+      <w:r>
+        <w:rPr>
+          <w:rFonts w:ascii="Times New Roman" w:hAnsi="Times New Roman" w:cs="Times New Roman"/>
+          <w:sz w:val="22"/>
+          <w:szCs w:val="22"/>
+        </w:rPr>
+        <w:t xml:space="preserve"> model</w:t>
+      </w:r>
+      <w:r>
+        <w:rPr>
+          <w:rFonts w:ascii="Times New Roman" w:hAnsi="Times New Roman" w:cs="Times New Roman"/>
+          <w:sz w:val="22"/>
+          <w:szCs w:val="22"/>
+        </w:rPr>
+        <w:t>ed</w:t>
+      </w:r>
+      <w:r>
+        <w:rPr>
+          <w:rFonts w:ascii="Times New Roman" w:hAnsi="Times New Roman" w:cs="Times New Roman"/>
+          <w:sz w:val="22"/>
+          <w:szCs w:val="22"/>
+        </w:rPr>
+        <w:t xml:space="preserve"> the cold shock microarray</w:t>
+      </w:r>
+      <w:r>
+        <w:rPr>
+          <w:rFonts w:ascii="Times New Roman" w:hAnsi="Times New Roman" w:cs="Times New Roman"/>
+          <w:sz w:val="22"/>
+          <w:szCs w:val="22"/>
+        </w:rPr>
+        <w:t xml:space="preserve"> data from which it was derived compared to the other database-derived networks.</w:t>
       </w:r>
     </w:p>
     <w:p>
@@ -2308,22 +2693,11 @@
           <w:sz w:val="22"/>
           <w:szCs w:val="22"/>
         </w:rPr>
-        <w:t>db6 contained several different transcription factors compared to db1-db5. Specifically, db6 was the only network to include CST6 and HSF1, whereas it was also the only network to exclude SFP1, YHP1, and YOX1 (Table 2).</w:t>
+        <w:t>db5 contains an intermediate number of genes (15) and edges (28).</w:t>
       </w:r>
     </w:p>
     <w:p>
       <w:pPr>
-        <w:pStyle w:val="ListParagraph"/>
-        <w:rPr>
-          <w:rFonts w:ascii="Times New Roman" w:hAnsi="Times New Roman" w:cs="Times New Roman"/>
-          <w:sz w:val="22"/>
-          <w:szCs w:val="22"/>
-        </w:rPr>
-      </w:pPr>
-    </w:p>
-    <w:p>
-      <w:pPr>
-        <w:ind w:left="1080"/>
         <w:rPr>
           <w:rFonts w:ascii="Times New Roman" w:hAnsi="Times New Roman" w:cs="Times New Roman"/>
           <w:sz w:val="22"/>
@@ -2349,7 +2723,6 @@
           <w:sz w:val="22"/>
           <w:szCs w:val="22"/>
         </w:rPr>
-        <w:lastRenderedPageBreak/>
         <w:t xml:space="preserve">Table 2. </w:t>
       </w:r>
       <w:r>
@@ -10782,7 +11155,6 @@
         </w:tabs>
         <w:rPr>
           <w:rFonts w:ascii="Times New Roman" w:hAnsi="Times New Roman" w:cs="Times New Roman"/>
-          <w:b/>
           <w:sz w:val="22"/>
           <w:szCs w:val="22"/>
         </w:rPr>
@@ -10853,9 +11225,36 @@
     </w:p>
     <w:p>
       <w:pPr>
+        <w:pStyle w:val="ListParagraph"/>
+        <w:numPr>
+          <w:ilvl w:val="1"/>
+          <w:numId w:val="9"/>
+        </w:numPr>
         <w:tabs>
           <w:tab w:val="left" w:pos="3340"/>
         </w:tabs>
+        <w:rPr>
+          <w:rFonts w:ascii="Times New Roman" w:hAnsi="Times New Roman" w:cs="Times New Roman"/>
+          <w:sz w:val="22"/>
+          <w:szCs w:val="22"/>
+        </w:rPr>
+      </w:pPr>
+      <w:r>
+        <w:rPr>
+          <w:rFonts w:ascii="Times New Roman" w:hAnsi="Times New Roman" w:cs="Times New Roman"/>
+          <w:sz w:val="22"/>
+          <w:szCs w:val="22"/>
+        </w:rPr>
+        <w:t>Neither regulates other genes in the network (out-degrees of 0).</w:t>
+      </w:r>
+    </w:p>
+    <w:p>
+      <w:pPr>
+        <w:pStyle w:val="ListParagraph"/>
+        <w:tabs>
+          <w:tab w:val="left" w:pos="3340"/>
+        </w:tabs>
+        <w:ind w:left="1440"/>
         <w:rPr>
           <w:rFonts w:ascii="Times New Roman" w:hAnsi="Times New Roman" w:cs="Times New Roman"/>
           <w:sz w:val="22"/>
@@ -10890,6 +11289,31 @@
     </w:p>
     <w:p>
       <w:pPr>
+        <w:pStyle w:val="ListParagraph"/>
+        <w:numPr>
+          <w:ilvl w:val="1"/>
+          <w:numId w:val="9"/>
+        </w:numPr>
+        <w:tabs>
+          <w:tab w:val="left" w:pos="3340"/>
+        </w:tabs>
+        <w:rPr>
+          <w:rFonts w:ascii="Times New Roman" w:hAnsi="Times New Roman" w:cs="Times New Roman"/>
+          <w:sz w:val="22"/>
+          <w:szCs w:val="22"/>
+        </w:rPr>
+      </w:pPr>
+      <w:r>
+        <w:rPr>
+          <w:rFonts w:ascii="Times New Roman" w:hAnsi="Times New Roman" w:cs="Times New Roman"/>
+          <w:sz w:val="22"/>
+          <w:szCs w:val="22"/>
+        </w:rPr>
+        <w:t>CYC8 does not regulate other genes in the network (out-degree of 0), but TEC1 regulates the expression of five other transcription factors in the network.</w:t>
+      </w:r>
+    </w:p>
+    <w:p>
+      <w:pPr>
         <w:tabs>
           <w:tab w:val="left" w:pos="3340"/>
         </w:tabs>
@@ -10922,7 +11346,15 @@
           <w:sz w:val="22"/>
           <w:szCs w:val="22"/>
         </w:rPr>
-        <w:t xml:space="preserve">CST6 and HSF1 only appear in db6. </w:t>
+        <w:t>CS</w:t>
+      </w:r>
+      <w:r>
+        <w:rPr>
+          <w:rFonts w:ascii="Times New Roman" w:hAnsi="Times New Roman" w:cs="Times New Roman"/>
+          <w:sz w:val="22"/>
+          <w:szCs w:val="22"/>
+        </w:rPr>
+        <w:t>T6 and HSF1 only appear in db6.</w:t>
       </w:r>
     </w:p>
     <w:p>
@@ -10947,24 +11379,7 @@
           <w:sz w:val="22"/>
           <w:szCs w:val="22"/>
         </w:rPr>
-        <w:t xml:space="preserve">Further, SFP1, YHP1, and YOX1 are only </w:t>
-      </w:r>
-      <w:r>
-        <w:rPr>
-          <w:rFonts w:ascii="Times New Roman" w:hAnsi="Times New Roman" w:cs="Times New Roman"/>
-          <w:i/>
-          <w:sz w:val="22"/>
-          <w:szCs w:val="22"/>
-        </w:rPr>
-        <w:t xml:space="preserve">excluded </w:t>
-      </w:r>
-      <w:r>
-        <w:rPr>
-          <w:rFonts w:ascii="Times New Roman" w:hAnsi="Times New Roman" w:cs="Times New Roman"/>
-          <w:sz w:val="22"/>
-          <w:szCs w:val="22"/>
-        </w:rPr>
-        <w:t>in db6.</w:t>
+        <w:t>Neither regulates other genes in the network (out-degrees of 0).</w:t>
       </w:r>
     </w:p>
     <w:p>
@@ -11003,7 +11418,49 @@
           <w:sz w:val="22"/>
           <w:szCs w:val="22"/>
         </w:rPr>
-        <w:t>db1 and db6 (see above) had the highest theoretical minimum LSE values of the six database-derived networks.</w:t>
+        <w:t xml:space="preserve">SFP1, YHP1, and YOX1 are only </w:t>
+      </w:r>
+      <w:r>
+        <w:rPr>
+          <w:rFonts w:ascii="Times New Roman" w:hAnsi="Times New Roman" w:cs="Times New Roman"/>
+          <w:i/>
+          <w:sz w:val="22"/>
+          <w:szCs w:val="22"/>
+        </w:rPr>
+        <w:t xml:space="preserve">excluded </w:t>
+      </w:r>
+      <w:r>
+        <w:rPr>
+          <w:rFonts w:ascii="Times New Roman" w:hAnsi="Times New Roman" w:cs="Times New Roman"/>
+          <w:sz w:val="22"/>
+          <w:szCs w:val="22"/>
+        </w:rPr>
+        <w:t>in db6.</w:t>
+      </w:r>
+    </w:p>
+    <w:p>
+      <w:pPr>
+        <w:pStyle w:val="ListParagraph"/>
+        <w:numPr>
+          <w:ilvl w:val="1"/>
+          <w:numId w:val="9"/>
+        </w:numPr>
+        <w:tabs>
+          <w:tab w:val="left" w:pos="3340"/>
+        </w:tabs>
+        <w:rPr>
+          <w:rFonts w:ascii="Times New Roman" w:hAnsi="Times New Roman" w:cs="Times New Roman"/>
+          <w:sz w:val="22"/>
+          <w:szCs w:val="22"/>
+        </w:rPr>
+      </w:pPr>
+      <w:r>
+        <w:rPr>
+          <w:rFonts w:ascii="Times New Roman" w:hAnsi="Times New Roman" w:cs="Times New Roman"/>
+          <w:sz w:val="22"/>
+          <w:szCs w:val="22"/>
+        </w:rPr>
+        <w:t>db6 exhibited the second lowest LSE:min LSE ratio (1.4206).</w:t>
       </w:r>
     </w:p>
     <w:p>
@@ -11029,90 +11486,6 @@
           <w:szCs w:val="22"/>
         </w:rPr>
       </w:pPr>
-    </w:p>
-    <w:p>
-      <w:pPr>
-        <w:tabs>
-          <w:tab w:val="left" w:pos="3340"/>
-        </w:tabs>
-        <w:rPr>
-          <w:rFonts w:ascii="Times New Roman" w:hAnsi="Times New Roman" w:cs="Times New Roman"/>
-          <w:sz w:val="22"/>
-          <w:szCs w:val="22"/>
-        </w:rPr>
-      </w:pPr>
-    </w:p>
-    <w:p>
-      <w:pPr>
-        <w:tabs>
-          <w:tab w:val="left" w:pos="3340"/>
-        </w:tabs>
-        <w:rPr>
-          <w:rFonts w:ascii="Times New Roman" w:hAnsi="Times New Roman" w:cs="Times New Roman"/>
-          <w:sz w:val="22"/>
-          <w:szCs w:val="22"/>
-        </w:rPr>
-      </w:pPr>
-    </w:p>
-    <w:p>
-      <w:pPr>
-        <w:tabs>
-          <w:tab w:val="left" w:pos="3340"/>
-        </w:tabs>
-        <w:rPr>
-          <w:rFonts w:ascii="Times New Roman" w:hAnsi="Times New Roman" w:cs="Times New Roman"/>
-          <w:sz w:val="22"/>
-          <w:szCs w:val="22"/>
-        </w:rPr>
-      </w:pPr>
-    </w:p>
-    <w:p>
-      <w:pPr>
-        <w:tabs>
-          <w:tab w:val="left" w:pos="3340"/>
-        </w:tabs>
-        <w:rPr>
-          <w:rFonts w:ascii="Times New Roman" w:hAnsi="Times New Roman" w:cs="Times New Roman"/>
-          <w:sz w:val="22"/>
-          <w:szCs w:val="22"/>
-        </w:rPr>
-      </w:pPr>
-    </w:p>
-    <w:p>
-      <w:pPr>
-        <w:tabs>
-          <w:tab w:val="left" w:pos="3340"/>
-        </w:tabs>
-        <w:rPr>
-          <w:rFonts w:ascii="Times New Roman" w:hAnsi="Times New Roman" w:cs="Times New Roman"/>
-          <w:sz w:val="22"/>
-          <w:szCs w:val="22"/>
-        </w:rPr>
-      </w:pPr>
-    </w:p>
-    <w:p>
-      <w:pPr>
-        <w:tabs>
-          <w:tab w:val="left" w:pos="3340"/>
-        </w:tabs>
-        <w:rPr>
-          <w:rFonts w:ascii="Times New Roman" w:hAnsi="Times New Roman" w:cs="Times New Roman"/>
-          <w:sz w:val="22"/>
-          <w:szCs w:val="22"/>
-        </w:rPr>
-      </w:pPr>
-    </w:p>
-    <w:p>
-      <w:pPr>
-        <w:tabs>
-          <w:tab w:val="left" w:pos="3340"/>
-        </w:tabs>
-        <w:rPr>
-          <w:rFonts w:ascii="Times New Roman" w:hAnsi="Times New Roman" w:cs="Times New Roman"/>
-          <w:sz w:val="22"/>
-          <w:szCs w:val="22"/>
-        </w:rPr>
-      </w:pPr>
       <w:r>
         <w:rPr>
           <w:rFonts w:ascii="Times New Roman" w:hAnsi="Times New Roman" w:cs="Times New Roman"/>
@@ -11133,27 +11506,27 @@
     </w:p>
     <w:tbl>
       <w:tblPr>
-        <w:tblW w:w="6978" w:type="dxa"/>
-        <w:tblInd w:w="108" w:type="dxa"/>
+        <w:tblW w:w="7575" w:type="dxa"/>
+        <w:tblInd w:w="93" w:type="dxa"/>
         <w:tblLayout w:type="fixed"/>
         <w:tblLook w:val="04A0" w:firstRow="1" w:lastRow="0" w:firstColumn="1" w:lastColumn="0" w:noHBand="0" w:noVBand="1"/>
       </w:tblPr>
       <w:tblGrid>
-        <w:gridCol w:w="1620"/>
-        <w:gridCol w:w="900"/>
+        <w:gridCol w:w="1717"/>
+        <w:gridCol w:w="965"/>
+        <w:gridCol w:w="933"/>
+        <w:gridCol w:w="981"/>
+        <w:gridCol w:w="999"/>
         <w:gridCol w:w="990"/>
-        <w:gridCol w:w="867"/>
-        <w:gridCol w:w="867"/>
-        <w:gridCol w:w="867"/>
-        <w:gridCol w:w="867"/>
+        <w:gridCol w:w="990"/>
       </w:tblGrid>
       <w:tr>
         <w:trPr>
-          <w:trHeight w:val="179"/>
+          <w:trHeight w:val="300"/>
         </w:trPr>
         <w:tc>
           <w:tcPr>
-            <w:tcW w:w="1620" w:type="dxa"/>
+            <w:tcW w:w="1717" w:type="dxa"/>
             <w:tcBorders>
               <w:top w:val="single" w:sz="4" w:space="0" w:color="auto"/>
               <w:left w:val="single" w:sz="4" w:space="0" w:color="auto"/>
@@ -11189,7 +11562,7 @@
         </w:tc>
         <w:tc>
           <w:tcPr>
-            <w:tcW w:w="900" w:type="dxa"/>
+            <w:tcW w:w="965" w:type="dxa"/>
             <w:tcBorders>
               <w:top w:val="single" w:sz="4" w:space="0" w:color="auto"/>
               <w:left w:val="nil"/>
@@ -11227,7 +11600,7 @@
         </w:tc>
         <w:tc>
           <w:tcPr>
-            <w:tcW w:w="990" w:type="dxa"/>
+            <w:tcW w:w="933" w:type="dxa"/>
             <w:tcBorders>
               <w:top w:val="single" w:sz="4" w:space="0" w:color="auto"/>
               <w:left w:val="nil"/>
@@ -11265,7 +11638,7 @@
         </w:tc>
         <w:tc>
           <w:tcPr>
-            <w:tcW w:w="867" w:type="dxa"/>
+            <w:tcW w:w="981" w:type="dxa"/>
             <w:tcBorders>
               <w:top w:val="single" w:sz="4" w:space="0" w:color="auto"/>
               <w:left w:val="nil"/>
@@ -11303,7 +11676,7 @@
         </w:tc>
         <w:tc>
           <w:tcPr>
-            <w:tcW w:w="867" w:type="dxa"/>
+            <w:tcW w:w="999" w:type="dxa"/>
             <w:tcBorders>
               <w:top w:val="single" w:sz="4" w:space="0" w:color="auto"/>
               <w:left w:val="nil"/>
@@ -11341,7 +11714,7 @@
         </w:tc>
         <w:tc>
           <w:tcPr>
-            <w:tcW w:w="867" w:type="dxa"/>
+            <w:tcW w:w="990" w:type="dxa"/>
             <w:tcBorders>
               <w:top w:val="single" w:sz="4" w:space="0" w:color="auto"/>
               <w:left w:val="nil"/>
@@ -11379,7 +11752,7 @@
         </w:tc>
         <w:tc>
           <w:tcPr>
-            <w:tcW w:w="867" w:type="dxa"/>
+            <w:tcW w:w="990" w:type="dxa"/>
             <w:tcBorders>
               <w:top w:val="single" w:sz="4" w:space="0" w:color="auto"/>
               <w:left w:val="nil"/>
@@ -11422,7 +11795,7 @@
         </w:trPr>
         <w:tc>
           <w:tcPr>
-            <w:tcW w:w="1620" w:type="dxa"/>
+            <w:tcW w:w="1717" w:type="dxa"/>
             <w:tcBorders>
               <w:top w:val="nil"/>
               <w:left w:val="single" w:sz="4" w:space="0" w:color="000000"/>
@@ -11456,7 +11829,7 @@
         </w:tc>
         <w:tc>
           <w:tcPr>
-            <w:tcW w:w="900" w:type="dxa"/>
+            <w:tcW w:w="965" w:type="dxa"/>
             <w:tcBorders>
               <w:top w:val="nil"/>
               <w:left w:val="nil"/>
@@ -11490,7 +11863,7 @@
         </w:tc>
         <w:tc>
           <w:tcPr>
-            <w:tcW w:w="990" w:type="dxa"/>
+            <w:tcW w:w="933" w:type="dxa"/>
             <w:tcBorders>
               <w:top w:val="nil"/>
               <w:left w:val="nil"/>
@@ -11524,7 +11897,7 @@
         </w:tc>
         <w:tc>
           <w:tcPr>
-            <w:tcW w:w="867" w:type="dxa"/>
+            <w:tcW w:w="981" w:type="dxa"/>
             <w:tcBorders>
               <w:top w:val="nil"/>
               <w:left w:val="nil"/>
@@ -11558,7 +11931,7 @@
         </w:tc>
         <w:tc>
           <w:tcPr>
-            <w:tcW w:w="867" w:type="dxa"/>
+            <w:tcW w:w="999" w:type="dxa"/>
             <w:tcBorders>
               <w:top w:val="nil"/>
               <w:left w:val="nil"/>
@@ -11592,7 +11965,7 @@
         </w:tc>
         <w:tc>
           <w:tcPr>
-            <w:tcW w:w="867" w:type="dxa"/>
+            <w:tcW w:w="990" w:type="dxa"/>
             <w:tcBorders>
               <w:top w:val="nil"/>
               <w:left w:val="nil"/>
@@ -11626,7 +11999,7 @@
         </w:tc>
         <w:tc>
           <w:tcPr>
-            <w:tcW w:w="867" w:type="dxa"/>
+            <w:tcW w:w="990" w:type="dxa"/>
             <w:tcBorders>
               <w:top w:val="nil"/>
               <w:left w:val="nil"/>
@@ -11665,7 +12038,7 @@
         </w:trPr>
         <w:tc>
           <w:tcPr>
-            <w:tcW w:w="1620" w:type="dxa"/>
+            <w:tcW w:w="1717" w:type="dxa"/>
             <w:tcBorders>
               <w:top w:val="nil"/>
               <w:left w:val="single" w:sz="4" w:space="0" w:color="000000"/>
@@ -11699,7 +12072,7 @@
         </w:tc>
         <w:tc>
           <w:tcPr>
-            <w:tcW w:w="900" w:type="dxa"/>
+            <w:tcW w:w="965" w:type="dxa"/>
             <w:tcBorders>
               <w:top w:val="nil"/>
               <w:left w:val="nil"/>
@@ -11733,7 +12106,7 @@
         </w:tc>
         <w:tc>
           <w:tcPr>
-            <w:tcW w:w="990" w:type="dxa"/>
+            <w:tcW w:w="933" w:type="dxa"/>
             <w:tcBorders>
               <w:top w:val="nil"/>
               <w:left w:val="nil"/>
@@ -11767,7 +12140,7 @@
         </w:tc>
         <w:tc>
           <w:tcPr>
-            <w:tcW w:w="867" w:type="dxa"/>
+            <w:tcW w:w="981" w:type="dxa"/>
             <w:tcBorders>
               <w:top w:val="nil"/>
               <w:left w:val="nil"/>
@@ -11801,7 +12174,7 @@
         </w:tc>
         <w:tc>
           <w:tcPr>
-            <w:tcW w:w="867" w:type="dxa"/>
+            <w:tcW w:w="999" w:type="dxa"/>
             <w:tcBorders>
               <w:top w:val="nil"/>
               <w:left w:val="nil"/>
@@ -11835,7 +12208,7 @@
         </w:tc>
         <w:tc>
           <w:tcPr>
-            <w:tcW w:w="867" w:type="dxa"/>
+            <w:tcW w:w="990" w:type="dxa"/>
             <w:tcBorders>
               <w:top w:val="nil"/>
               <w:left w:val="nil"/>
@@ -11869,7 +12242,7 @@
         </w:tc>
         <w:tc>
           <w:tcPr>
-            <w:tcW w:w="867" w:type="dxa"/>
+            <w:tcW w:w="990" w:type="dxa"/>
             <w:tcBorders>
               <w:top w:val="nil"/>
               <w:left w:val="nil"/>
@@ -11908,7 +12281,7 @@
         </w:trPr>
         <w:tc>
           <w:tcPr>
-            <w:tcW w:w="1620" w:type="dxa"/>
+            <w:tcW w:w="1717" w:type="dxa"/>
             <w:tcBorders>
               <w:top w:val="nil"/>
               <w:left w:val="single" w:sz="4" w:space="0" w:color="000000"/>
@@ -11942,7 +12315,7 @@
         </w:tc>
         <w:tc>
           <w:tcPr>
-            <w:tcW w:w="900" w:type="dxa"/>
+            <w:tcW w:w="965" w:type="dxa"/>
             <w:tcBorders>
               <w:top w:val="nil"/>
               <w:left w:val="nil"/>
@@ -11976,7 +12349,7 @@
         </w:tc>
         <w:tc>
           <w:tcPr>
-            <w:tcW w:w="990" w:type="dxa"/>
+            <w:tcW w:w="933" w:type="dxa"/>
             <w:tcBorders>
               <w:top w:val="nil"/>
               <w:left w:val="nil"/>
@@ -12010,7 +12383,7 @@
         </w:tc>
         <w:tc>
           <w:tcPr>
-            <w:tcW w:w="867" w:type="dxa"/>
+            <w:tcW w:w="981" w:type="dxa"/>
             <w:tcBorders>
               <w:top w:val="nil"/>
               <w:left w:val="nil"/>
@@ -12044,7 +12417,7 @@
         </w:tc>
         <w:tc>
           <w:tcPr>
-            <w:tcW w:w="867" w:type="dxa"/>
+            <w:tcW w:w="999" w:type="dxa"/>
             <w:tcBorders>
               <w:top w:val="nil"/>
               <w:left w:val="nil"/>
@@ -12078,7 +12451,7 @@
         </w:tc>
         <w:tc>
           <w:tcPr>
-            <w:tcW w:w="867" w:type="dxa"/>
+            <w:tcW w:w="990" w:type="dxa"/>
             <w:tcBorders>
               <w:top w:val="nil"/>
               <w:left w:val="nil"/>
@@ -12112,7 +12485,7 @@
         </w:tc>
         <w:tc>
           <w:tcPr>
-            <w:tcW w:w="867" w:type="dxa"/>
+            <w:tcW w:w="990" w:type="dxa"/>
             <w:tcBorders>
               <w:top w:val="nil"/>
               <w:left w:val="nil"/>
@@ -12151,7 +12524,7 @@
         </w:trPr>
         <w:tc>
           <w:tcPr>
-            <w:tcW w:w="1620" w:type="dxa"/>
+            <w:tcW w:w="1717" w:type="dxa"/>
             <w:tcBorders>
               <w:top w:val="nil"/>
               <w:left w:val="nil"/>
@@ -12183,7 +12556,7 @@
         </w:tc>
         <w:tc>
           <w:tcPr>
-            <w:tcW w:w="900" w:type="dxa"/>
+            <w:tcW w:w="965" w:type="dxa"/>
             <w:tcBorders>
               <w:top w:val="nil"/>
               <w:left w:val="nil"/>
@@ -12215,6 +12588,102 @@
         </w:tc>
         <w:tc>
           <w:tcPr>
+            <w:tcW w:w="933" w:type="dxa"/>
+            <w:tcBorders>
+              <w:top w:val="nil"/>
+              <w:left w:val="nil"/>
+              <w:bottom w:val="single" w:sz="4" w:space="0" w:color="000000"/>
+              <w:right w:val="nil"/>
+            </w:tcBorders>
+            <w:shd w:val="clear" w:color="auto" w:fill="auto"/>
+            <w:vAlign w:val="center"/>
+            <w:hideMark/>
+          </w:tcPr>
+          <w:p>
+            <w:pPr>
+              <w:jc w:val="center"/>
+              <w:rPr>
+                <w:rFonts w:ascii="Arial" w:eastAsia="Times New Roman" w:hAnsi="Arial" w:cs="Arial"/>
+                <w:sz w:val="18"/>
+                <w:szCs w:val="18"/>
+              </w:rPr>
+            </w:pPr>
+            <w:r>
+              <w:rPr>
+                <w:rFonts w:ascii="Arial" w:eastAsia="Times New Roman" w:hAnsi="Arial" w:cs="Arial"/>
+                <w:sz w:val="18"/>
+                <w:szCs w:val="18"/>
+              </w:rPr>
+              <w:t> </w:t>
+            </w:r>
+          </w:p>
+        </w:tc>
+        <w:tc>
+          <w:tcPr>
+            <w:tcW w:w="981" w:type="dxa"/>
+            <w:tcBorders>
+              <w:top w:val="nil"/>
+              <w:left w:val="nil"/>
+              <w:bottom w:val="single" w:sz="4" w:space="0" w:color="000000"/>
+              <w:right w:val="nil"/>
+            </w:tcBorders>
+            <w:shd w:val="clear" w:color="auto" w:fill="auto"/>
+            <w:vAlign w:val="center"/>
+            <w:hideMark/>
+          </w:tcPr>
+          <w:p>
+            <w:pPr>
+              <w:jc w:val="center"/>
+              <w:rPr>
+                <w:rFonts w:ascii="Arial" w:eastAsia="Times New Roman" w:hAnsi="Arial" w:cs="Arial"/>
+                <w:sz w:val="18"/>
+                <w:szCs w:val="18"/>
+              </w:rPr>
+            </w:pPr>
+            <w:r>
+              <w:rPr>
+                <w:rFonts w:ascii="Arial" w:eastAsia="Times New Roman" w:hAnsi="Arial" w:cs="Arial"/>
+                <w:sz w:val="18"/>
+                <w:szCs w:val="18"/>
+              </w:rPr>
+              <w:t> </w:t>
+            </w:r>
+          </w:p>
+        </w:tc>
+        <w:tc>
+          <w:tcPr>
+            <w:tcW w:w="999" w:type="dxa"/>
+            <w:tcBorders>
+              <w:top w:val="nil"/>
+              <w:left w:val="nil"/>
+              <w:bottom w:val="single" w:sz="4" w:space="0" w:color="000000"/>
+              <w:right w:val="nil"/>
+            </w:tcBorders>
+            <w:shd w:val="clear" w:color="auto" w:fill="auto"/>
+            <w:vAlign w:val="center"/>
+            <w:hideMark/>
+          </w:tcPr>
+          <w:p>
+            <w:pPr>
+              <w:jc w:val="center"/>
+              <w:rPr>
+                <w:rFonts w:ascii="Arial" w:eastAsia="Times New Roman" w:hAnsi="Arial" w:cs="Arial"/>
+                <w:sz w:val="18"/>
+                <w:szCs w:val="18"/>
+              </w:rPr>
+            </w:pPr>
+            <w:r>
+              <w:rPr>
+                <w:rFonts w:ascii="Arial" w:eastAsia="Times New Roman" w:hAnsi="Arial" w:cs="Arial"/>
+                <w:sz w:val="18"/>
+                <w:szCs w:val="18"/>
+              </w:rPr>
+              <w:t> </w:t>
+            </w:r>
+          </w:p>
+        </w:tc>
+        <w:tc>
+          <w:tcPr>
             <w:tcW w:w="990" w:type="dxa"/>
             <w:tcBorders>
               <w:top w:val="nil"/>
@@ -12247,103 +12716,7 @@
         </w:tc>
         <w:tc>
           <w:tcPr>
-            <w:tcW w:w="867" w:type="dxa"/>
-            <w:tcBorders>
-              <w:top w:val="nil"/>
-              <w:left w:val="nil"/>
-              <w:bottom w:val="single" w:sz="4" w:space="0" w:color="000000"/>
-              <w:right w:val="nil"/>
-            </w:tcBorders>
-            <w:shd w:val="clear" w:color="auto" w:fill="auto"/>
-            <w:vAlign w:val="center"/>
-            <w:hideMark/>
-          </w:tcPr>
-          <w:p>
-            <w:pPr>
-              <w:jc w:val="center"/>
-              <w:rPr>
-                <w:rFonts w:ascii="Arial" w:eastAsia="Times New Roman" w:hAnsi="Arial" w:cs="Arial"/>
-                <w:sz w:val="18"/>
-                <w:szCs w:val="18"/>
-              </w:rPr>
-            </w:pPr>
-            <w:r>
-              <w:rPr>
-                <w:rFonts w:ascii="Arial" w:eastAsia="Times New Roman" w:hAnsi="Arial" w:cs="Arial"/>
-                <w:sz w:val="18"/>
-                <w:szCs w:val="18"/>
-              </w:rPr>
-              <w:t> </w:t>
-            </w:r>
-          </w:p>
-        </w:tc>
-        <w:tc>
-          <w:tcPr>
-            <w:tcW w:w="867" w:type="dxa"/>
-            <w:tcBorders>
-              <w:top w:val="nil"/>
-              <w:left w:val="nil"/>
-              <w:bottom w:val="single" w:sz="4" w:space="0" w:color="000000"/>
-              <w:right w:val="nil"/>
-            </w:tcBorders>
-            <w:shd w:val="clear" w:color="auto" w:fill="auto"/>
-            <w:vAlign w:val="center"/>
-            <w:hideMark/>
-          </w:tcPr>
-          <w:p>
-            <w:pPr>
-              <w:jc w:val="center"/>
-              <w:rPr>
-                <w:rFonts w:ascii="Arial" w:eastAsia="Times New Roman" w:hAnsi="Arial" w:cs="Arial"/>
-                <w:sz w:val="18"/>
-                <w:szCs w:val="18"/>
-              </w:rPr>
-            </w:pPr>
-            <w:r>
-              <w:rPr>
-                <w:rFonts w:ascii="Arial" w:eastAsia="Times New Roman" w:hAnsi="Arial" w:cs="Arial"/>
-                <w:sz w:val="18"/>
-                <w:szCs w:val="18"/>
-              </w:rPr>
-              <w:t> </w:t>
-            </w:r>
-          </w:p>
-        </w:tc>
-        <w:tc>
-          <w:tcPr>
-            <w:tcW w:w="867" w:type="dxa"/>
-            <w:tcBorders>
-              <w:top w:val="nil"/>
-              <w:left w:val="nil"/>
-              <w:bottom w:val="single" w:sz="4" w:space="0" w:color="000000"/>
-              <w:right w:val="nil"/>
-            </w:tcBorders>
-            <w:shd w:val="clear" w:color="auto" w:fill="auto"/>
-            <w:vAlign w:val="center"/>
-            <w:hideMark/>
-          </w:tcPr>
-          <w:p>
-            <w:pPr>
-              <w:jc w:val="center"/>
-              <w:rPr>
-                <w:rFonts w:ascii="Arial" w:eastAsia="Times New Roman" w:hAnsi="Arial" w:cs="Arial"/>
-                <w:sz w:val="18"/>
-                <w:szCs w:val="18"/>
-              </w:rPr>
-            </w:pPr>
-            <w:r>
-              <w:rPr>
-                <w:rFonts w:ascii="Arial" w:eastAsia="Times New Roman" w:hAnsi="Arial" w:cs="Arial"/>
-                <w:sz w:val="18"/>
-                <w:szCs w:val="18"/>
-              </w:rPr>
-              <w:t> </w:t>
-            </w:r>
-          </w:p>
-        </w:tc>
-        <w:tc>
-          <w:tcPr>
-            <w:tcW w:w="867" w:type="dxa"/>
+            <w:tcW w:w="990" w:type="dxa"/>
             <w:tcBorders>
               <w:top w:val="nil"/>
               <w:left w:val="nil"/>
@@ -12380,7 +12753,7 @@
         </w:trPr>
         <w:tc>
           <w:tcPr>
-            <w:tcW w:w="1620" w:type="dxa"/>
+            <w:tcW w:w="1717" w:type="dxa"/>
             <w:tcBorders>
               <w:top w:val="nil"/>
               <w:left w:val="single" w:sz="4" w:space="0" w:color="000000"/>
@@ -12418,7 +12791,7 @@
         </w:tc>
         <w:tc>
           <w:tcPr>
-            <w:tcW w:w="900" w:type="dxa"/>
+            <w:tcW w:w="965" w:type="dxa"/>
             <w:tcBorders>
               <w:top w:val="nil"/>
               <w:left w:val="nil"/>
@@ -12452,7 +12825,7 @@
         </w:tc>
         <w:tc>
           <w:tcPr>
-            <w:tcW w:w="990" w:type="dxa"/>
+            <w:tcW w:w="933" w:type="dxa"/>
             <w:tcBorders>
               <w:top w:val="nil"/>
               <w:left w:val="nil"/>
@@ -12486,7 +12859,7 @@
         </w:tc>
         <w:tc>
           <w:tcPr>
-            <w:tcW w:w="867" w:type="dxa"/>
+            <w:tcW w:w="981" w:type="dxa"/>
             <w:tcBorders>
               <w:top w:val="nil"/>
               <w:left w:val="nil"/>
@@ -12520,7 +12893,7 @@
         </w:tc>
         <w:tc>
           <w:tcPr>
-            <w:tcW w:w="867" w:type="dxa"/>
+            <w:tcW w:w="999" w:type="dxa"/>
             <w:tcBorders>
               <w:top w:val="nil"/>
               <w:left w:val="nil"/>
@@ -12554,7 +12927,7 @@
         </w:tc>
         <w:tc>
           <w:tcPr>
-            <w:tcW w:w="867" w:type="dxa"/>
+            <w:tcW w:w="990" w:type="dxa"/>
             <w:tcBorders>
               <w:top w:val="nil"/>
               <w:left w:val="nil"/>
@@ -12588,7 +12961,7 @@
         </w:tc>
         <w:tc>
           <w:tcPr>
-            <w:tcW w:w="867" w:type="dxa"/>
+            <w:tcW w:w="990" w:type="dxa"/>
             <w:tcBorders>
               <w:top w:val="nil"/>
               <w:left w:val="nil"/>
@@ -12627,7 +13000,7 @@
         </w:trPr>
         <w:tc>
           <w:tcPr>
-            <w:tcW w:w="1620" w:type="dxa"/>
+            <w:tcW w:w="1717" w:type="dxa"/>
             <w:tcBorders>
               <w:top w:val="nil"/>
               <w:left w:val="single" w:sz="4" w:space="0" w:color="000000"/>
@@ -12659,13 +13032,13 @@
                 <w:sz w:val="18"/>
                 <w:szCs w:val="18"/>
               </w:rPr>
-              <w:t>SUM(abs):</w:t>
-            </w:r>
-          </w:p>
-        </w:tc>
-        <w:tc>
-          <w:tcPr>
-            <w:tcW w:w="900" w:type="dxa"/>
+              <w:t>SUM(activation):</w:t>
+            </w:r>
+          </w:p>
+        </w:tc>
+        <w:tc>
+          <w:tcPr>
+            <w:tcW w:w="965" w:type="dxa"/>
             <w:tcBorders>
               <w:top w:val="nil"/>
               <w:left w:val="nil"/>
@@ -12693,13 +13066,13 @@
                 <w:sz w:val="18"/>
                 <w:szCs w:val="18"/>
               </w:rPr>
-              <w:t>38.8426</w:t>
-            </w:r>
-          </w:p>
-        </w:tc>
-        <w:tc>
-          <w:tcPr>
-            <w:tcW w:w="990" w:type="dxa"/>
+              <w:t>23.4929</w:t>
+            </w:r>
+          </w:p>
+        </w:tc>
+        <w:tc>
+          <w:tcPr>
+            <w:tcW w:w="933" w:type="dxa"/>
             <w:tcBorders>
               <w:top w:val="nil"/>
               <w:left w:val="nil"/>
@@ -12727,13 +13100,13 @@
                 <w:sz w:val="18"/>
                 <w:szCs w:val="18"/>
               </w:rPr>
-              <w:t>27.1541</w:t>
-            </w:r>
-          </w:p>
-        </w:tc>
-        <w:tc>
-          <w:tcPr>
-            <w:tcW w:w="867" w:type="dxa"/>
+              <w:t>6.9575</w:t>
+            </w:r>
+          </w:p>
+        </w:tc>
+        <w:tc>
+          <w:tcPr>
+            <w:tcW w:w="981" w:type="dxa"/>
             <w:tcBorders>
               <w:top w:val="nil"/>
               <w:left w:val="nil"/>
@@ -12761,13 +13134,13 @@
                 <w:sz w:val="18"/>
                 <w:szCs w:val="18"/>
               </w:rPr>
-              <w:t>36.1524</w:t>
-            </w:r>
-          </w:p>
-        </w:tc>
-        <w:tc>
-          <w:tcPr>
-            <w:tcW w:w="867" w:type="dxa"/>
+              <w:t>18.8606</w:t>
+            </w:r>
+          </w:p>
+        </w:tc>
+        <w:tc>
+          <w:tcPr>
+            <w:tcW w:w="999" w:type="dxa"/>
             <w:tcBorders>
               <w:top w:val="nil"/>
               <w:left w:val="nil"/>
@@ -12795,13 +13168,13 @@
                 <w:sz w:val="18"/>
                 <w:szCs w:val="18"/>
               </w:rPr>
-              <w:t>36.9479</w:t>
-            </w:r>
-          </w:p>
-        </w:tc>
-        <w:tc>
-          <w:tcPr>
-            <w:tcW w:w="867" w:type="dxa"/>
+              <w:t>17.1864</w:t>
+            </w:r>
+          </w:p>
+        </w:tc>
+        <w:tc>
+          <w:tcPr>
+            <w:tcW w:w="990" w:type="dxa"/>
             <w:tcBorders>
               <w:top w:val="nil"/>
               <w:left w:val="nil"/>
@@ -12829,13 +13202,13 @@
                 <w:sz w:val="18"/>
                 <w:szCs w:val="18"/>
               </w:rPr>
-              <w:t>34.2000</w:t>
-            </w:r>
-          </w:p>
-        </w:tc>
-        <w:tc>
-          <w:tcPr>
-            <w:tcW w:w="867" w:type="dxa"/>
+              <w:t>17.7493</w:t>
+            </w:r>
+          </w:p>
+        </w:tc>
+        <w:tc>
+          <w:tcPr>
+            <w:tcW w:w="990" w:type="dxa"/>
             <w:tcBorders>
               <w:top w:val="nil"/>
               <w:left w:val="nil"/>
@@ -12863,7 +13236,7 @@
                 <w:sz w:val="18"/>
                 <w:szCs w:val="18"/>
               </w:rPr>
-              <w:t>33.0703</w:t>
+              <w:t>13.5913</w:t>
             </w:r>
           </w:p>
         </w:tc>
@@ -12874,7 +13247,7 @@
         </w:trPr>
         <w:tc>
           <w:tcPr>
-            <w:tcW w:w="1620" w:type="dxa"/>
+            <w:tcW w:w="1717" w:type="dxa"/>
             <w:tcBorders>
               <w:top w:val="nil"/>
               <w:left w:val="single" w:sz="4" w:space="0" w:color="000000"/>
@@ -12906,13 +13279,13 @@
                 <w:sz w:val="18"/>
                 <w:szCs w:val="18"/>
               </w:rPr>
-              <w:t>MAX:</w:t>
-            </w:r>
-          </w:p>
-        </w:tc>
-        <w:tc>
-          <w:tcPr>
-            <w:tcW w:w="900" w:type="dxa"/>
+              <w:t>SUM(repression):</w:t>
+            </w:r>
+          </w:p>
+        </w:tc>
+        <w:tc>
+          <w:tcPr>
+            <w:tcW w:w="965" w:type="dxa"/>
             <w:tcBorders>
               <w:top w:val="nil"/>
               <w:left w:val="nil"/>
@@ -12940,13 +13313,13 @@
                 <w:sz w:val="18"/>
                 <w:szCs w:val="18"/>
               </w:rPr>
-              <w:t>5.9424</w:t>
-            </w:r>
-          </w:p>
-        </w:tc>
-        <w:tc>
-          <w:tcPr>
-            <w:tcW w:w="990" w:type="dxa"/>
+              <w:t>-15.3497</w:t>
+            </w:r>
+          </w:p>
+        </w:tc>
+        <w:tc>
+          <w:tcPr>
+            <w:tcW w:w="933" w:type="dxa"/>
             <w:tcBorders>
               <w:top w:val="nil"/>
               <w:left w:val="nil"/>
@@ -12974,13 +13347,13 @@
                 <w:sz w:val="18"/>
                 <w:szCs w:val="18"/>
               </w:rPr>
-              <w:t>3.0815</w:t>
-            </w:r>
-          </w:p>
-        </w:tc>
-        <w:tc>
-          <w:tcPr>
-            <w:tcW w:w="867" w:type="dxa"/>
+              <w:t>-20.1966</w:t>
+            </w:r>
+          </w:p>
+        </w:tc>
+        <w:tc>
+          <w:tcPr>
+            <w:tcW w:w="981" w:type="dxa"/>
             <w:tcBorders>
               <w:top w:val="nil"/>
               <w:left w:val="nil"/>
@@ -13008,13 +13381,13 @@
                 <w:sz w:val="18"/>
                 <w:szCs w:val="18"/>
               </w:rPr>
-              <w:t>3.1810</w:t>
-            </w:r>
-          </w:p>
-        </w:tc>
-        <w:tc>
-          <w:tcPr>
-            <w:tcW w:w="867" w:type="dxa"/>
+              <w:t>-17.2608</w:t>
+            </w:r>
+          </w:p>
+        </w:tc>
+        <w:tc>
+          <w:tcPr>
+            <w:tcW w:w="999" w:type="dxa"/>
             <w:tcBorders>
               <w:top w:val="nil"/>
               <w:left w:val="nil"/>
@@ -13042,13 +13415,13 @@
                 <w:sz w:val="18"/>
                 <w:szCs w:val="18"/>
               </w:rPr>
-              <w:t>2.4940</w:t>
-            </w:r>
-          </w:p>
-        </w:tc>
-        <w:tc>
-          <w:tcPr>
-            <w:tcW w:w="867" w:type="dxa"/>
+              <w:t>-19.7614</w:t>
+            </w:r>
+          </w:p>
+        </w:tc>
+        <w:tc>
+          <w:tcPr>
+            <w:tcW w:w="990" w:type="dxa"/>
             <w:tcBorders>
               <w:top w:val="nil"/>
               <w:left w:val="nil"/>
@@ -13076,13 +13449,13 @@
                 <w:sz w:val="18"/>
                 <w:szCs w:val="18"/>
               </w:rPr>
-              <w:t>3.2167</w:t>
-            </w:r>
-          </w:p>
-        </w:tc>
-        <w:tc>
-          <w:tcPr>
-            <w:tcW w:w="867" w:type="dxa"/>
+              <w:t>-16.4508</w:t>
+            </w:r>
+          </w:p>
+        </w:tc>
+        <w:tc>
+          <w:tcPr>
+            <w:tcW w:w="990" w:type="dxa"/>
             <w:tcBorders>
               <w:top w:val="nil"/>
               <w:left w:val="nil"/>
@@ -13110,7 +13483,7 @@
                 <w:sz w:val="18"/>
                 <w:szCs w:val="18"/>
               </w:rPr>
-              <w:t>3.7631</w:t>
+              <w:t>-19.4790</w:t>
             </w:r>
           </w:p>
         </w:tc>
@@ -13121,7 +13494,7 @@
         </w:trPr>
         <w:tc>
           <w:tcPr>
-            <w:tcW w:w="1620" w:type="dxa"/>
+            <w:tcW w:w="1717" w:type="dxa"/>
             <w:tcBorders>
               <w:top w:val="nil"/>
               <w:left w:val="single" w:sz="4" w:space="0" w:color="000000"/>
@@ -13153,13 +13526,13 @@
                 <w:sz w:val="18"/>
                 <w:szCs w:val="18"/>
               </w:rPr>
-              <w:t>MIN:</w:t>
-            </w:r>
-          </w:p>
-        </w:tc>
-        <w:tc>
-          <w:tcPr>
-            <w:tcW w:w="900" w:type="dxa"/>
+              <w:t>SUM(abs):</w:t>
+            </w:r>
+          </w:p>
+        </w:tc>
+        <w:tc>
+          <w:tcPr>
+            <w:tcW w:w="965" w:type="dxa"/>
             <w:tcBorders>
               <w:top w:val="nil"/>
               <w:left w:val="nil"/>
@@ -13187,13 +13560,13 @@
                 <w:sz w:val="18"/>
                 <w:szCs w:val="18"/>
               </w:rPr>
-              <w:t>-3.3601</w:t>
-            </w:r>
-          </w:p>
-        </w:tc>
-        <w:tc>
-          <w:tcPr>
-            <w:tcW w:w="990" w:type="dxa"/>
+              <w:t>38.8426</w:t>
+            </w:r>
+          </w:p>
+        </w:tc>
+        <w:tc>
+          <w:tcPr>
+            <w:tcW w:w="933" w:type="dxa"/>
             <w:tcBorders>
               <w:top w:val="nil"/>
               <w:left w:val="nil"/>
@@ -13221,13 +13594,13 @@
                 <w:sz w:val="18"/>
                 <w:szCs w:val="18"/>
               </w:rPr>
-              <w:t>-4.2947</w:t>
-            </w:r>
-          </w:p>
-        </w:tc>
-        <w:tc>
-          <w:tcPr>
-            <w:tcW w:w="867" w:type="dxa"/>
+              <w:t>27.1541</w:t>
+            </w:r>
+          </w:p>
+        </w:tc>
+        <w:tc>
+          <w:tcPr>
+            <w:tcW w:w="981" w:type="dxa"/>
             <w:tcBorders>
               <w:top w:val="nil"/>
               <w:left w:val="nil"/>
@@ -13255,13 +13628,13 @@
                 <w:sz w:val="18"/>
                 <w:szCs w:val="18"/>
               </w:rPr>
-              <w:t>-3.6707</w:t>
-            </w:r>
-          </w:p>
-        </w:tc>
-        <w:tc>
-          <w:tcPr>
-            <w:tcW w:w="867" w:type="dxa"/>
+              <w:t>36.1524</w:t>
+            </w:r>
+          </w:p>
+        </w:tc>
+        <w:tc>
+          <w:tcPr>
+            <w:tcW w:w="999" w:type="dxa"/>
             <w:tcBorders>
               <w:top w:val="nil"/>
               <w:left w:val="nil"/>
@@ -13289,13 +13662,13 @@
                 <w:sz w:val="18"/>
                 <w:szCs w:val="18"/>
               </w:rPr>
-              <w:t>-4.0281</w:t>
-            </w:r>
-          </w:p>
-        </w:tc>
-        <w:tc>
-          <w:tcPr>
-            <w:tcW w:w="867" w:type="dxa"/>
+              <w:t>36.9479</w:t>
+            </w:r>
+          </w:p>
+        </w:tc>
+        <w:tc>
+          <w:tcPr>
+            <w:tcW w:w="990" w:type="dxa"/>
             <w:tcBorders>
               <w:top w:val="nil"/>
               <w:left w:val="nil"/>
@@ -13323,13 +13696,13 @@
                 <w:sz w:val="18"/>
                 <w:szCs w:val="18"/>
               </w:rPr>
-              <w:t>-4.0374</w:t>
-            </w:r>
-          </w:p>
-        </w:tc>
-        <w:tc>
-          <w:tcPr>
-            <w:tcW w:w="867" w:type="dxa"/>
+              <w:t>34.2000</w:t>
+            </w:r>
+          </w:p>
+        </w:tc>
+        <w:tc>
+          <w:tcPr>
+            <w:tcW w:w="990" w:type="dxa"/>
             <w:tcBorders>
               <w:top w:val="nil"/>
               <w:left w:val="nil"/>
@@ -13357,7 +13730,7 @@
                 <w:sz w:val="18"/>
                 <w:szCs w:val="18"/>
               </w:rPr>
-              <w:t>-3.5141</w:t>
+              <w:t>33.0703</w:t>
             </w:r>
           </w:p>
         </w:tc>
@@ -13368,7 +13741,7 @@
         </w:trPr>
         <w:tc>
           <w:tcPr>
-            <w:tcW w:w="1620" w:type="dxa"/>
+            <w:tcW w:w="1717" w:type="dxa"/>
             <w:tcBorders>
               <w:top w:val="nil"/>
               <w:left w:val="single" w:sz="4" w:space="0" w:color="000000"/>
@@ -13400,13 +13773,13 @@
                 <w:sz w:val="18"/>
                 <w:szCs w:val="18"/>
               </w:rPr>
-              <w:t>MAX(abs):</w:t>
-            </w:r>
-          </w:p>
-        </w:tc>
-        <w:tc>
-          <w:tcPr>
-            <w:tcW w:w="900" w:type="dxa"/>
+              <w:t>MAX:</w:t>
+            </w:r>
+          </w:p>
+        </w:tc>
+        <w:tc>
+          <w:tcPr>
+            <w:tcW w:w="965" w:type="dxa"/>
             <w:tcBorders>
               <w:top w:val="nil"/>
               <w:left w:val="nil"/>
@@ -13440,7 +13813,7 @@
         </w:tc>
         <w:tc>
           <w:tcPr>
-            <w:tcW w:w="990" w:type="dxa"/>
+            <w:tcW w:w="933" w:type="dxa"/>
             <w:tcBorders>
               <w:top w:val="nil"/>
               <w:left w:val="nil"/>
@@ -13468,13 +13841,13 @@
                 <w:sz w:val="18"/>
                 <w:szCs w:val="18"/>
               </w:rPr>
-              <w:t>4.2947</w:t>
-            </w:r>
-          </w:p>
-        </w:tc>
-        <w:tc>
-          <w:tcPr>
-            <w:tcW w:w="867" w:type="dxa"/>
+              <w:t>3.0815</w:t>
+            </w:r>
+          </w:p>
+        </w:tc>
+        <w:tc>
+          <w:tcPr>
+            <w:tcW w:w="981" w:type="dxa"/>
             <w:tcBorders>
               <w:top w:val="nil"/>
               <w:left w:val="nil"/>
@@ -13502,13 +13875,13 @@
                 <w:sz w:val="18"/>
                 <w:szCs w:val="18"/>
               </w:rPr>
-              <w:t>3.6707</w:t>
-            </w:r>
-          </w:p>
-        </w:tc>
-        <w:tc>
-          <w:tcPr>
-            <w:tcW w:w="867" w:type="dxa"/>
+              <w:t>3.1810</w:t>
+            </w:r>
+          </w:p>
+        </w:tc>
+        <w:tc>
+          <w:tcPr>
+            <w:tcW w:w="999" w:type="dxa"/>
             <w:tcBorders>
               <w:top w:val="nil"/>
               <w:left w:val="nil"/>
@@ -13536,13 +13909,13 @@
                 <w:sz w:val="18"/>
                 <w:szCs w:val="18"/>
               </w:rPr>
-              <w:t>4.0281</w:t>
-            </w:r>
-          </w:p>
-        </w:tc>
-        <w:tc>
-          <w:tcPr>
-            <w:tcW w:w="867" w:type="dxa"/>
+              <w:t>2.4940</w:t>
+            </w:r>
+          </w:p>
+        </w:tc>
+        <w:tc>
+          <w:tcPr>
+            <w:tcW w:w="990" w:type="dxa"/>
             <w:tcBorders>
               <w:top w:val="nil"/>
               <w:left w:val="nil"/>
@@ -13570,13 +13943,13 @@
                 <w:sz w:val="18"/>
                 <w:szCs w:val="18"/>
               </w:rPr>
-              <w:t>4.0374</w:t>
-            </w:r>
-          </w:p>
-        </w:tc>
-        <w:tc>
-          <w:tcPr>
-            <w:tcW w:w="867" w:type="dxa"/>
+              <w:t>3.2167</w:t>
+            </w:r>
+          </w:p>
+        </w:tc>
+        <w:tc>
+          <w:tcPr>
+            <w:tcW w:w="990" w:type="dxa"/>
             <w:tcBorders>
               <w:top w:val="nil"/>
               <w:left w:val="nil"/>
@@ -13615,7 +13988,7 @@
         </w:trPr>
         <w:tc>
           <w:tcPr>
-            <w:tcW w:w="1620" w:type="dxa"/>
+            <w:tcW w:w="1717" w:type="dxa"/>
             <w:tcBorders>
               <w:top w:val="nil"/>
               <w:left w:val="single" w:sz="4" w:space="0" w:color="000000"/>
@@ -13647,13 +14020,13 @@
                 <w:sz w:val="18"/>
                 <w:szCs w:val="18"/>
               </w:rPr>
-              <w:t>SI Threshold:</w:t>
-            </w:r>
-          </w:p>
-        </w:tc>
-        <w:tc>
-          <w:tcPr>
-            <w:tcW w:w="900" w:type="dxa"/>
+              <w:t>MIN:</w:t>
+            </w:r>
+          </w:p>
+        </w:tc>
+        <w:tc>
+          <w:tcPr>
+            <w:tcW w:w="965" w:type="dxa"/>
             <w:tcBorders>
               <w:top w:val="nil"/>
               <w:left w:val="nil"/>
@@ -13681,13 +14054,13 @@
                 <w:sz w:val="18"/>
                 <w:szCs w:val="18"/>
               </w:rPr>
-              <w:t>0.2971</w:t>
-            </w:r>
-          </w:p>
-        </w:tc>
-        <w:tc>
-          <w:tcPr>
-            <w:tcW w:w="990" w:type="dxa"/>
+              <w:t>-3.3601</w:t>
+            </w:r>
+          </w:p>
+        </w:tc>
+        <w:tc>
+          <w:tcPr>
+            <w:tcW w:w="933" w:type="dxa"/>
             <w:tcBorders>
               <w:top w:val="nil"/>
               <w:left w:val="nil"/>
@@ -13715,13 +14088,13 @@
                 <w:sz w:val="18"/>
                 <w:szCs w:val="18"/>
               </w:rPr>
-              <w:t>0.2147</w:t>
-            </w:r>
-          </w:p>
-        </w:tc>
-        <w:tc>
-          <w:tcPr>
-            <w:tcW w:w="867" w:type="dxa"/>
+              <w:t>-4.2947</w:t>
+            </w:r>
+          </w:p>
+        </w:tc>
+        <w:tc>
+          <w:tcPr>
+            <w:tcW w:w="981" w:type="dxa"/>
             <w:tcBorders>
               <w:top w:val="nil"/>
               <w:left w:val="nil"/>
@@ -13749,13 +14122,13 @@
                 <w:sz w:val="18"/>
                 <w:szCs w:val="18"/>
               </w:rPr>
-              <w:t>0.1835</w:t>
-            </w:r>
-          </w:p>
-        </w:tc>
-        <w:tc>
-          <w:tcPr>
-            <w:tcW w:w="867" w:type="dxa"/>
+              <w:t>-3.6707</w:t>
+            </w:r>
+          </w:p>
+        </w:tc>
+        <w:tc>
+          <w:tcPr>
+            <w:tcW w:w="999" w:type="dxa"/>
             <w:tcBorders>
               <w:top w:val="nil"/>
               <w:left w:val="nil"/>
@@ -13783,13 +14156,13 @@
                 <w:sz w:val="18"/>
                 <w:szCs w:val="18"/>
               </w:rPr>
-              <w:t>0.2014</w:t>
-            </w:r>
-          </w:p>
-        </w:tc>
-        <w:tc>
-          <w:tcPr>
-            <w:tcW w:w="867" w:type="dxa"/>
+              <w:t>-4.0281</w:t>
+            </w:r>
+          </w:p>
+        </w:tc>
+        <w:tc>
+          <w:tcPr>
+            <w:tcW w:w="990" w:type="dxa"/>
             <w:tcBorders>
               <w:top w:val="nil"/>
               <w:left w:val="nil"/>
@@ -13817,13 +14190,13 @@
                 <w:sz w:val="18"/>
                 <w:szCs w:val="18"/>
               </w:rPr>
-              <w:t>0.2019</w:t>
-            </w:r>
-          </w:p>
-        </w:tc>
-        <w:tc>
-          <w:tcPr>
-            <w:tcW w:w="867" w:type="dxa"/>
+              <w:t>-4.0374</w:t>
+            </w:r>
+          </w:p>
+        </w:tc>
+        <w:tc>
+          <w:tcPr>
+            <w:tcW w:w="990" w:type="dxa"/>
             <w:tcBorders>
               <w:top w:val="nil"/>
               <w:left w:val="nil"/>
@@ -13851,7 +14224,7 @@
                 <w:sz w:val="18"/>
                 <w:szCs w:val="18"/>
               </w:rPr>
-              <w:t>0.1882</w:t>
+              <w:t>-3.5141</w:t>
             </w:r>
           </w:p>
         </w:tc>
@@ -13862,7 +14235,7 @@
         </w:trPr>
         <w:tc>
           <w:tcPr>
-            <w:tcW w:w="1620" w:type="dxa"/>
+            <w:tcW w:w="1717" w:type="dxa"/>
             <w:tcBorders>
               <w:top w:val="nil"/>
               <w:left w:val="single" w:sz="4" w:space="0" w:color="000000"/>
@@ -13894,13 +14267,13 @@
                 <w:sz w:val="18"/>
                 <w:szCs w:val="18"/>
               </w:rPr>
-              <w:t>MEAN:</w:t>
-            </w:r>
-          </w:p>
-        </w:tc>
-        <w:tc>
-          <w:tcPr>
-            <w:tcW w:w="900" w:type="dxa"/>
+              <w:t>MAX(abs):</w:t>
+            </w:r>
+          </w:p>
+        </w:tc>
+        <w:tc>
+          <w:tcPr>
+            <w:tcW w:w="965" w:type="dxa"/>
             <w:tcBorders>
               <w:top w:val="nil"/>
               <w:left w:val="nil"/>
@@ -13928,13 +14301,13 @@
                 <w:sz w:val="18"/>
                 <w:szCs w:val="18"/>
               </w:rPr>
-              <w:t>0.2262</w:t>
-            </w:r>
-          </w:p>
-        </w:tc>
-        <w:tc>
-          <w:tcPr>
-            <w:tcW w:w="990" w:type="dxa"/>
+              <w:t>5.9424</w:t>
+            </w:r>
+          </w:p>
+        </w:tc>
+        <w:tc>
+          <w:tcPr>
+            <w:tcW w:w="933" w:type="dxa"/>
             <w:tcBorders>
               <w:top w:val="nil"/>
               <w:left w:val="nil"/>
@@ -13962,13 +14335,13 @@
                 <w:sz w:val="18"/>
                 <w:szCs w:val="18"/>
               </w:rPr>
-              <w:t>-0.5296</w:t>
-            </w:r>
-          </w:p>
-        </w:tc>
-        <w:tc>
-          <w:tcPr>
-            <w:tcW w:w="867" w:type="dxa"/>
+              <w:t>4.2947</w:t>
+            </w:r>
+          </w:p>
+        </w:tc>
+        <w:tc>
+          <w:tcPr>
+            <w:tcW w:w="981" w:type="dxa"/>
             <w:tcBorders>
               <w:top w:val="nil"/>
               <w:left w:val="nil"/>
@@ -13996,13 +14369,13 @@
                 <w:sz w:val="18"/>
                 <w:szCs w:val="18"/>
               </w:rPr>
-              <w:t>0.0490</w:t>
-            </w:r>
-          </w:p>
-        </w:tc>
-        <w:tc>
-          <w:tcPr>
-            <w:tcW w:w="867" w:type="dxa"/>
+              <w:t>3.6707</w:t>
+            </w:r>
+          </w:p>
+        </w:tc>
+        <w:tc>
+          <w:tcPr>
+            <w:tcW w:w="999" w:type="dxa"/>
             <w:tcBorders>
               <w:top w:val="nil"/>
               <w:left w:val="nil"/>
@@ -14030,13 +14403,13 @@
                 <w:sz w:val="18"/>
                 <w:szCs w:val="18"/>
               </w:rPr>
-              <w:t>-0.0736</w:t>
-            </w:r>
-          </w:p>
-        </w:tc>
-        <w:tc>
-          <w:tcPr>
-            <w:tcW w:w="867" w:type="dxa"/>
+              <w:t>4.0281</w:t>
+            </w:r>
+          </w:p>
+        </w:tc>
+        <w:tc>
+          <w:tcPr>
+            <w:tcW w:w="990" w:type="dxa"/>
             <w:tcBorders>
               <w:top w:val="nil"/>
               <w:left w:val="nil"/>
@@ -14064,13 +14437,13 @@
                 <w:sz w:val="18"/>
                 <w:szCs w:val="18"/>
               </w:rPr>
-              <w:t>0.0464</w:t>
-            </w:r>
-          </w:p>
-        </w:tc>
-        <w:tc>
-          <w:tcPr>
-            <w:tcW w:w="867" w:type="dxa"/>
+              <w:t>4.0374</w:t>
+            </w:r>
+          </w:p>
+        </w:tc>
+        <w:tc>
+          <w:tcPr>
+            <w:tcW w:w="990" w:type="dxa"/>
             <w:tcBorders>
               <w:top w:val="nil"/>
               <w:left w:val="nil"/>
@@ -14098,7 +14471,7 @@
                 <w:sz w:val="18"/>
                 <w:szCs w:val="18"/>
               </w:rPr>
-              <w:t>-0.2181</w:t>
+              <w:t>3.7631</w:t>
             </w:r>
           </w:p>
         </w:tc>
@@ -14109,7 +14482,7 @@
         </w:trPr>
         <w:tc>
           <w:tcPr>
-            <w:tcW w:w="1620" w:type="dxa"/>
+            <w:tcW w:w="1717" w:type="dxa"/>
             <w:tcBorders>
               <w:top w:val="nil"/>
               <w:left w:val="single" w:sz="4" w:space="0" w:color="000000"/>
@@ -14141,13 +14514,13 @@
                 <w:sz w:val="18"/>
                 <w:szCs w:val="18"/>
               </w:rPr>
-              <w:t>STDEV:</w:t>
-            </w:r>
-          </w:p>
-        </w:tc>
-        <w:tc>
-          <w:tcPr>
-            <w:tcW w:w="900" w:type="dxa"/>
+              <w:t>SI Threshold:</w:t>
+            </w:r>
+          </w:p>
+        </w:tc>
+        <w:tc>
+          <w:tcPr>
+            <w:tcW w:w="965" w:type="dxa"/>
             <w:tcBorders>
               <w:top w:val="nil"/>
               <w:left w:val="nil"/>
@@ -14175,13 +14548,13 @@
                 <w:sz w:val="18"/>
                 <w:szCs w:val="18"/>
               </w:rPr>
-              <w:t>1.6215</w:t>
-            </w:r>
-          </w:p>
-        </w:tc>
-        <w:tc>
-          <w:tcPr>
-            <w:tcW w:w="990" w:type="dxa"/>
+              <w:t>0.2971</w:t>
+            </w:r>
+          </w:p>
+        </w:tc>
+        <w:tc>
+          <w:tcPr>
+            <w:tcW w:w="933" w:type="dxa"/>
             <w:tcBorders>
               <w:top w:val="nil"/>
               <w:left w:val="nil"/>
@@ -14209,13 +14582,13 @@
                 <w:sz w:val="18"/>
                 <w:szCs w:val="18"/>
               </w:rPr>
-              <w:t>1.5085</w:t>
-            </w:r>
-          </w:p>
-        </w:tc>
-        <w:tc>
-          <w:tcPr>
-            <w:tcW w:w="867" w:type="dxa"/>
+              <w:t>0.2147</w:t>
+            </w:r>
+          </w:p>
+        </w:tc>
+        <w:tc>
+          <w:tcPr>
+            <w:tcW w:w="981" w:type="dxa"/>
             <w:tcBorders>
               <w:top w:val="nil"/>
               <w:left w:val="nil"/>
@@ -14243,13 +14616,13 @@
                 <w:sz w:val="18"/>
                 <w:szCs w:val="18"/>
               </w:rPr>
-              <w:t>1.5597</w:t>
-            </w:r>
-          </w:p>
-        </w:tc>
-        <w:tc>
-          <w:tcPr>
-            <w:tcW w:w="867" w:type="dxa"/>
+              <w:t>0.1835</w:t>
+            </w:r>
+          </w:p>
+        </w:tc>
+        <w:tc>
+          <w:tcPr>
+            <w:tcW w:w="999" w:type="dxa"/>
             <w:tcBorders>
               <w:top w:val="nil"/>
               <w:left w:val="nil"/>
@@ -14277,13 +14650,13 @@
                 <w:sz w:val="18"/>
                 <w:szCs w:val="18"/>
               </w:rPr>
-              <w:t>1.5026</w:t>
-            </w:r>
-          </w:p>
-        </w:tc>
-        <w:tc>
-          <w:tcPr>
-            <w:tcW w:w="867" w:type="dxa"/>
+              <w:t>0.2014</w:t>
+            </w:r>
+          </w:p>
+        </w:tc>
+        <w:tc>
+          <w:tcPr>
+            <w:tcW w:w="990" w:type="dxa"/>
             <w:tcBorders>
               <w:top w:val="nil"/>
               <w:left w:val="nil"/>
@@ -14311,13 +14684,13 @@
                 <w:sz w:val="18"/>
                 <w:szCs w:val="18"/>
               </w:rPr>
-              <w:t>1.6433</w:t>
-            </w:r>
-          </w:p>
-        </w:tc>
-        <w:tc>
-          <w:tcPr>
-            <w:tcW w:w="867" w:type="dxa"/>
+              <w:t>0.2019</w:t>
+            </w:r>
+          </w:p>
+        </w:tc>
+        <w:tc>
+          <w:tcPr>
+            <w:tcW w:w="990" w:type="dxa"/>
             <w:tcBorders>
               <w:top w:val="nil"/>
               <w:left w:val="nil"/>
@@ -14345,7 +14718,7 @@
                 <w:sz w:val="18"/>
                 <w:szCs w:val="18"/>
               </w:rPr>
-              <w:t>1.6812</w:t>
+              <w:t>0.1882</w:t>
             </w:r>
           </w:p>
         </w:tc>
@@ -14356,7 +14729,7 @@
         </w:trPr>
         <w:tc>
           <w:tcPr>
-            <w:tcW w:w="1620" w:type="dxa"/>
+            <w:tcW w:w="1717" w:type="dxa"/>
             <w:tcBorders>
               <w:top w:val="nil"/>
               <w:left w:val="single" w:sz="4" w:space="0" w:color="000000"/>
@@ -14388,13 +14761,13 @@
                 <w:sz w:val="18"/>
                 <w:szCs w:val="18"/>
               </w:rPr>
-              <w:t>MEDIAN:</w:t>
-            </w:r>
-          </w:p>
-        </w:tc>
-        <w:tc>
-          <w:tcPr>
-            <w:tcW w:w="900" w:type="dxa"/>
+              <w:t>MEAN:</w:t>
+            </w:r>
+          </w:p>
+        </w:tc>
+        <w:tc>
+          <w:tcPr>
+            <w:tcW w:w="965" w:type="dxa"/>
             <w:tcBorders>
               <w:top w:val="nil"/>
               <w:left w:val="nil"/>
@@ -14422,13 +14795,13 @@
                 <w:sz w:val="18"/>
                 <w:szCs w:val="18"/>
               </w:rPr>
-              <w:t>0.3310</w:t>
-            </w:r>
-          </w:p>
-        </w:tc>
-        <w:tc>
-          <w:tcPr>
-            <w:tcW w:w="990" w:type="dxa"/>
+              <w:t>0.2262</w:t>
+            </w:r>
+          </w:p>
+        </w:tc>
+        <w:tc>
+          <w:tcPr>
+            <w:tcW w:w="933" w:type="dxa"/>
             <w:tcBorders>
               <w:top w:val="nil"/>
               <w:left w:val="nil"/>
@@ -14456,13 +14829,13 @@
                 <w:sz w:val="18"/>
                 <w:szCs w:val="18"/>
               </w:rPr>
-              <w:t>-0.1214</w:t>
-            </w:r>
-          </w:p>
-        </w:tc>
-        <w:tc>
-          <w:tcPr>
-            <w:tcW w:w="867" w:type="dxa"/>
+              <w:t>-0.5296</w:t>
+            </w:r>
+          </w:p>
+        </w:tc>
+        <w:tc>
+          <w:tcPr>
+            <w:tcW w:w="981" w:type="dxa"/>
             <w:tcBorders>
               <w:top w:val="nil"/>
               <w:left w:val="nil"/>
@@ -14490,13 +14863,13 @@
                 <w:sz w:val="18"/>
                 <w:szCs w:val="18"/>
               </w:rPr>
-              <w:t>0.2323</w:t>
-            </w:r>
-          </w:p>
-        </w:tc>
-        <w:tc>
-          <w:tcPr>
-            <w:tcW w:w="867" w:type="dxa"/>
+              <w:t>0.0490</w:t>
+            </w:r>
+          </w:p>
+        </w:tc>
+        <w:tc>
+          <w:tcPr>
+            <w:tcW w:w="999" w:type="dxa"/>
             <w:tcBorders>
               <w:top w:val="nil"/>
               <w:left w:val="nil"/>
@@ -14524,13 +14897,13 @@
                 <w:sz w:val="18"/>
                 <w:szCs w:val="18"/>
               </w:rPr>
-              <w:t>0.1139</w:t>
-            </w:r>
-          </w:p>
-        </w:tc>
-        <w:tc>
-          <w:tcPr>
-            <w:tcW w:w="867" w:type="dxa"/>
+              <w:t>-0.0736</w:t>
+            </w:r>
+          </w:p>
+        </w:tc>
+        <w:tc>
+          <w:tcPr>
+            <w:tcW w:w="990" w:type="dxa"/>
             <w:tcBorders>
               <w:top w:val="nil"/>
               <w:left w:val="nil"/>
@@ -14558,13 +14931,507 @@
                 <w:sz w:val="18"/>
                 <w:szCs w:val="18"/>
               </w:rPr>
+              <w:t>0.0464</w:t>
+            </w:r>
+          </w:p>
+        </w:tc>
+        <w:tc>
+          <w:tcPr>
+            <w:tcW w:w="990" w:type="dxa"/>
+            <w:tcBorders>
+              <w:top w:val="nil"/>
+              <w:left w:val="nil"/>
+              <w:bottom w:val="single" w:sz="4" w:space="0" w:color="000000"/>
+              <w:right w:val="single" w:sz="4" w:space="0" w:color="000000"/>
+            </w:tcBorders>
+            <w:shd w:val="clear" w:color="auto" w:fill="auto"/>
+            <w:vAlign w:val="center"/>
+            <w:hideMark/>
+          </w:tcPr>
+          <w:p>
+            <w:pPr>
+              <w:jc w:val="center"/>
+              <w:rPr>
+                <w:rFonts w:ascii="Arial" w:eastAsia="Times New Roman" w:hAnsi="Arial" w:cs="Arial"/>
+                <w:color w:val="000000"/>
+                <w:sz w:val="18"/>
+                <w:szCs w:val="18"/>
+              </w:rPr>
+            </w:pPr>
+            <w:r>
+              <w:rPr>
+                <w:rFonts w:ascii="Arial" w:eastAsia="Times New Roman" w:hAnsi="Arial" w:cs="Arial"/>
+                <w:color w:val="000000"/>
+                <w:sz w:val="18"/>
+                <w:szCs w:val="18"/>
+              </w:rPr>
+              <w:t>-0.2181</w:t>
+            </w:r>
+          </w:p>
+        </w:tc>
+      </w:tr>
+      <w:tr>
+        <w:trPr>
+          <w:trHeight w:val="280"/>
+        </w:trPr>
+        <w:tc>
+          <w:tcPr>
+            <w:tcW w:w="1717" w:type="dxa"/>
+            <w:tcBorders>
+              <w:top w:val="nil"/>
+              <w:left w:val="single" w:sz="4" w:space="0" w:color="000000"/>
+              <w:bottom w:val="single" w:sz="4" w:space="0" w:color="000000"/>
+              <w:right w:val="single" w:sz="4" w:space="0" w:color="000000"/>
+            </w:tcBorders>
+            <w:shd w:val="clear" w:color="auto" w:fill="auto"/>
+            <w:vAlign w:val="center"/>
+            <w:hideMark/>
+          </w:tcPr>
+          <w:p>
+            <w:pPr>
+              <w:jc w:val="center"/>
+              <w:rPr>
+                <w:rFonts w:ascii="Arial" w:eastAsia="Times New Roman" w:hAnsi="Arial" w:cs="Arial"/>
+                <w:b/>
+                <w:bCs/>
+                <w:color w:val="000000"/>
+                <w:sz w:val="18"/>
+                <w:szCs w:val="18"/>
+              </w:rPr>
+            </w:pPr>
+            <w:r>
+              <w:rPr>
+                <w:rFonts w:ascii="Arial" w:eastAsia="Times New Roman" w:hAnsi="Arial" w:cs="Arial"/>
+                <w:b/>
+                <w:bCs/>
+                <w:color w:val="000000"/>
+                <w:sz w:val="18"/>
+                <w:szCs w:val="18"/>
+              </w:rPr>
+              <w:t>STDEV:</w:t>
+            </w:r>
+          </w:p>
+        </w:tc>
+        <w:tc>
+          <w:tcPr>
+            <w:tcW w:w="965" w:type="dxa"/>
+            <w:tcBorders>
+              <w:top w:val="nil"/>
+              <w:left w:val="nil"/>
+              <w:bottom w:val="single" w:sz="4" w:space="0" w:color="000000"/>
+              <w:right w:val="single" w:sz="4" w:space="0" w:color="000000"/>
+            </w:tcBorders>
+            <w:shd w:val="clear" w:color="auto" w:fill="auto"/>
+            <w:vAlign w:val="center"/>
+            <w:hideMark/>
+          </w:tcPr>
+          <w:p>
+            <w:pPr>
+              <w:jc w:val="center"/>
+              <w:rPr>
+                <w:rFonts w:ascii="Arial" w:eastAsia="Times New Roman" w:hAnsi="Arial" w:cs="Arial"/>
+                <w:color w:val="000000"/>
+                <w:sz w:val="18"/>
+                <w:szCs w:val="18"/>
+              </w:rPr>
+            </w:pPr>
+            <w:r>
+              <w:rPr>
+                <w:rFonts w:ascii="Arial" w:eastAsia="Times New Roman" w:hAnsi="Arial" w:cs="Arial"/>
+                <w:color w:val="000000"/>
+                <w:sz w:val="18"/>
+                <w:szCs w:val="18"/>
+              </w:rPr>
+              <w:t>1.6215</w:t>
+            </w:r>
+          </w:p>
+        </w:tc>
+        <w:tc>
+          <w:tcPr>
+            <w:tcW w:w="933" w:type="dxa"/>
+            <w:tcBorders>
+              <w:top w:val="nil"/>
+              <w:left w:val="nil"/>
+              <w:bottom w:val="single" w:sz="4" w:space="0" w:color="000000"/>
+              <w:right w:val="single" w:sz="4" w:space="0" w:color="000000"/>
+            </w:tcBorders>
+            <w:shd w:val="clear" w:color="auto" w:fill="auto"/>
+            <w:vAlign w:val="center"/>
+            <w:hideMark/>
+          </w:tcPr>
+          <w:p>
+            <w:pPr>
+              <w:jc w:val="center"/>
+              <w:rPr>
+                <w:rFonts w:ascii="Arial" w:eastAsia="Times New Roman" w:hAnsi="Arial" w:cs="Arial"/>
+                <w:color w:val="000000"/>
+                <w:sz w:val="18"/>
+                <w:szCs w:val="18"/>
+              </w:rPr>
+            </w:pPr>
+            <w:r>
+              <w:rPr>
+                <w:rFonts w:ascii="Arial" w:eastAsia="Times New Roman" w:hAnsi="Arial" w:cs="Arial"/>
+                <w:color w:val="000000"/>
+                <w:sz w:val="18"/>
+                <w:szCs w:val="18"/>
+              </w:rPr>
+              <w:t>1.5085</w:t>
+            </w:r>
+          </w:p>
+        </w:tc>
+        <w:tc>
+          <w:tcPr>
+            <w:tcW w:w="981" w:type="dxa"/>
+            <w:tcBorders>
+              <w:top w:val="nil"/>
+              <w:left w:val="nil"/>
+              <w:bottom w:val="single" w:sz="4" w:space="0" w:color="000000"/>
+              <w:right w:val="single" w:sz="4" w:space="0" w:color="000000"/>
+            </w:tcBorders>
+            <w:shd w:val="clear" w:color="auto" w:fill="auto"/>
+            <w:vAlign w:val="center"/>
+            <w:hideMark/>
+          </w:tcPr>
+          <w:p>
+            <w:pPr>
+              <w:jc w:val="center"/>
+              <w:rPr>
+                <w:rFonts w:ascii="Arial" w:eastAsia="Times New Roman" w:hAnsi="Arial" w:cs="Arial"/>
+                <w:color w:val="000000"/>
+                <w:sz w:val="18"/>
+                <w:szCs w:val="18"/>
+              </w:rPr>
+            </w:pPr>
+            <w:r>
+              <w:rPr>
+                <w:rFonts w:ascii="Arial" w:eastAsia="Times New Roman" w:hAnsi="Arial" w:cs="Arial"/>
+                <w:color w:val="000000"/>
+                <w:sz w:val="18"/>
+                <w:szCs w:val="18"/>
+              </w:rPr>
+              <w:t>1.5597</w:t>
+            </w:r>
+          </w:p>
+        </w:tc>
+        <w:tc>
+          <w:tcPr>
+            <w:tcW w:w="999" w:type="dxa"/>
+            <w:tcBorders>
+              <w:top w:val="nil"/>
+              <w:left w:val="nil"/>
+              <w:bottom w:val="single" w:sz="4" w:space="0" w:color="000000"/>
+              <w:right w:val="single" w:sz="4" w:space="0" w:color="000000"/>
+            </w:tcBorders>
+            <w:shd w:val="clear" w:color="auto" w:fill="auto"/>
+            <w:vAlign w:val="center"/>
+            <w:hideMark/>
+          </w:tcPr>
+          <w:p>
+            <w:pPr>
+              <w:jc w:val="center"/>
+              <w:rPr>
+                <w:rFonts w:ascii="Arial" w:eastAsia="Times New Roman" w:hAnsi="Arial" w:cs="Arial"/>
+                <w:color w:val="000000"/>
+                <w:sz w:val="18"/>
+                <w:szCs w:val="18"/>
+              </w:rPr>
+            </w:pPr>
+            <w:r>
+              <w:rPr>
+                <w:rFonts w:ascii="Arial" w:eastAsia="Times New Roman" w:hAnsi="Arial" w:cs="Arial"/>
+                <w:color w:val="000000"/>
+                <w:sz w:val="18"/>
+                <w:szCs w:val="18"/>
+              </w:rPr>
+              <w:t>1.5026</w:t>
+            </w:r>
+          </w:p>
+        </w:tc>
+        <w:tc>
+          <w:tcPr>
+            <w:tcW w:w="990" w:type="dxa"/>
+            <w:tcBorders>
+              <w:top w:val="nil"/>
+              <w:left w:val="nil"/>
+              <w:bottom w:val="single" w:sz="4" w:space="0" w:color="000000"/>
+              <w:right w:val="single" w:sz="4" w:space="0" w:color="000000"/>
+            </w:tcBorders>
+            <w:shd w:val="clear" w:color="auto" w:fill="auto"/>
+            <w:vAlign w:val="center"/>
+            <w:hideMark/>
+          </w:tcPr>
+          <w:p>
+            <w:pPr>
+              <w:jc w:val="center"/>
+              <w:rPr>
+                <w:rFonts w:ascii="Arial" w:eastAsia="Times New Roman" w:hAnsi="Arial" w:cs="Arial"/>
+                <w:color w:val="000000"/>
+                <w:sz w:val="18"/>
+                <w:szCs w:val="18"/>
+              </w:rPr>
+            </w:pPr>
+            <w:r>
+              <w:rPr>
+                <w:rFonts w:ascii="Arial" w:eastAsia="Times New Roman" w:hAnsi="Arial" w:cs="Arial"/>
+                <w:color w:val="000000"/>
+                <w:sz w:val="18"/>
+                <w:szCs w:val="18"/>
+              </w:rPr>
+              <w:t>1.6433</w:t>
+            </w:r>
+          </w:p>
+        </w:tc>
+        <w:tc>
+          <w:tcPr>
+            <w:tcW w:w="990" w:type="dxa"/>
+            <w:tcBorders>
+              <w:top w:val="nil"/>
+              <w:left w:val="nil"/>
+              <w:bottom w:val="single" w:sz="4" w:space="0" w:color="000000"/>
+              <w:right w:val="single" w:sz="4" w:space="0" w:color="000000"/>
+            </w:tcBorders>
+            <w:shd w:val="clear" w:color="auto" w:fill="auto"/>
+            <w:vAlign w:val="center"/>
+            <w:hideMark/>
+          </w:tcPr>
+          <w:p>
+            <w:pPr>
+              <w:jc w:val="center"/>
+              <w:rPr>
+                <w:rFonts w:ascii="Arial" w:eastAsia="Times New Roman" w:hAnsi="Arial" w:cs="Arial"/>
+                <w:color w:val="000000"/>
+                <w:sz w:val="18"/>
+                <w:szCs w:val="18"/>
+              </w:rPr>
+            </w:pPr>
+            <w:r>
+              <w:rPr>
+                <w:rFonts w:ascii="Arial" w:eastAsia="Times New Roman" w:hAnsi="Arial" w:cs="Arial"/>
+                <w:color w:val="000000"/>
+                <w:sz w:val="18"/>
+                <w:szCs w:val="18"/>
+              </w:rPr>
+              <w:t>1.6812</w:t>
+            </w:r>
+          </w:p>
+        </w:tc>
+      </w:tr>
+      <w:tr>
+        <w:trPr>
+          <w:trHeight w:val="280"/>
+        </w:trPr>
+        <w:tc>
+          <w:tcPr>
+            <w:tcW w:w="1717" w:type="dxa"/>
+            <w:tcBorders>
+              <w:top w:val="nil"/>
+              <w:left w:val="single" w:sz="4" w:space="0" w:color="000000"/>
+              <w:bottom w:val="single" w:sz="4" w:space="0" w:color="000000"/>
+              <w:right w:val="single" w:sz="4" w:space="0" w:color="000000"/>
+            </w:tcBorders>
+            <w:shd w:val="clear" w:color="auto" w:fill="auto"/>
+            <w:vAlign w:val="center"/>
+            <w:hideMark/>
+          </w:tcPr>
+          <w:p>
+            <w:pPr>
+              <w:jc w:val="center"/>
+              <w:rPr>
+                <w:rFonts w:ascii="Arial" w:eastAsia="Times New Roman" w:hAnsi="Arial" w:cs="Arial"/>
+                <w:b/>
+                <w:bCs/>
+                <w:color w:val="000000"/>
+                <w:sz w:val="18"/>
+                <w:szCs w:val="18"/>
+              </w:rPr>
+            </w:pPr>
+            <w:r>
+              <w:rPr>
+                <w:rFonts w:ascii="Arial" w:eastAsia="Times New Roman" w:hAnsi="Arial" w:cs="Arial"/>
+                <w:b/>
+                <w:bCs/>
+                <w:color w:val="000000"/>
+                <w:sz w:val="18"/>
+                <w:szCs w:val="18"/>
+              </w:rPr>
+              <w:t>MEDIAN:</w:t>
+            </w:r>
+          </w:p>
+        </w:tc>
+        <w:tc>
+          <w:tcPr>
+            <w:tcW w:w="965" w:type="dxa"/>
+            <w:tcBorders>
+              <w:top w:val="nil"/>
+              <w:left w:val="nil"/>
+              <w:bottom w:val="single" w:sz="4" w:space="0" w:color="000000"/>
+              <w:right w:val="single" w:sz="4" w:space="0" w:color="000000"/>
+            </w:tcBorders>
+            <w:shd w:val="clear" w:color="auto" w:fill="auto"/>
+            <w:vAlign w:val="center"/>
+            <w:hideMark/>
+          </w:tcPr>
+          <w:p>
+            <w:pPr>
+              <w:jc w:val="center"/>
+              <w:rPr>
+                <w:rFonts w:ascii="Arial" w:eastAsia="Times New Roman" w:hAnsi="Arial" w:cs="Arial"/>
+                <w:color w:val="000000"/>
+                <w:sz w:val="18"/>
+                <w:szCs w:val="18"/>
+              </w:rPr>
+            </w:pPr>
+            <w:r>
+              <w:rPr>
+                <w:rFonts w:ascii="Arial" w:eastAsia="Times New Roman" w:hAnsi="Arial" w:cs="Arial"/>
+                <w:color w:val="000000"/>
+                <w:sz w:val="18"/>
+                <w:szCs w:val="18"/>
+              </w:rPr>
+              <w:t>0.3310</w:t>
+            </w:r>
+          </w:p>
+        </w:tc>
+        <w:tc>
+          <w:tcPr>
+            <w:tcW w:w="933" w:type="dxa"/>
+            <w:tcBorders>
+              <w:top w:val="nil"/>
+              <w:left w:val="nil"/>
+              <w:bottom w:val="single" w:sz="4" w:space="0" w:color="000000"/>
+              <w:right w:val="single" w:sz="4" w:space="0" w:color="000000"/>
+            </w:tcBorders>
+            <w:shd w:val="clear" w:color="auto" w:fill="auto"/>
+            <w:vAlign w:val="center"/>
+            <w:hideMark/>
+          </w:tcPr>
+          <w:p>
+            <w:pPr>
+              <w:jc w:val="center"/>
+              <w:rPr>
+                <w:rFonts w:ascii="Arial" w:eastAsia="Times New Roman" w:hAnsi="Arial" w:cs="Arial"/>
+                <w:color w:val="000000"/>
+                <w:sz w:val="18"/>
+                <w:szCs w:val="18"/>
+              </w:rPr>
+            </w:pPr>
+            <w:r>
+              <w:rPr>
+                <w:rFonts w:ascii="Arial" w:eastAsia="Times New Roman" w:hAnsi="Arial" w:cs="Arial"/>
+                <w:color w:val="000000"/>
+                <w:sz w:val="18"/>
+                <w:szCs w:val="18"/>
+              </w:rPr>
+              <w:t>-0.1214</w:t>
+            </w:r>
+          </w:p>
+        </w:tc>
+        <w:tc>
+          <w:tcPr>
+            <w:tcW w:w="981" w:type="dxa"/>
+            <w:tcBorders>
+              <w:top w:val="nil"/>
+              <w:left w:val="nil"/>
+              <w:bottom w:val="single" w:sz="4" w:space="0" w:color="000000"/>
+              <w:right w:val="single" w:sz="4" w:space="0" w:color="000000"/>
+            </w:tcBorders>
+            <w:shd w:val="clear" w:color="auto" w:fill="auto"/>
+            <w:vAlign w:val="center"/>
+            <w:hideMark/>
+          </w:tcPr>
+          <w:p>
+            <w:pPr>
+              <w:jc w:val="center"/>
+              <w:rPr>
+                <w:rFonts w:ascii="Arial" w:eastAsia="Times New Roman" w:hAnsi="Arial" w:cs="Arial"/>
+                <w:color w:val="000000"/>
+                <w:sz w:val="18"/>
+                <w:szCs w:val="18"/>
+              </w:rPr>
+            </w:pPr>
+            <w:r>
+              <w:rPr>
+                <w:rFonts w:ascii="Arial" w:eastAsia="Times New Roman" w:hAnsi="Arial" w:cs="Arial"/>
+                <w:color w:val="000000"/>
+                <w:sz w:val="18"/>
+                <w:szCs w:val="18"/>
+              </w:rPr>
+              <w:t>0.2323</w:t>
+            </w:r>
+          </w:p>
+        </w:tc>
+        <w:tc>
+          <w:tcPr>
+            <w:tcW w:w="999" w:type="dxa"/>
+            <w:tcBorders>
+              <w:top w:val="nil"/>
+              <w:left w:val="nil"/>
+              <w:bottom w:val="single" w:sz="4" w:space="0" w:color="000000"/>
+              <w:right w:val="single" w:sz="4" w:space="0" w:color="000000"/>
+            </w:tcBorders>
+            <w:shd w:val="clear" w:color="auto" w:fill="auto"/>
+            <w:vAlign w:val="center"/>
+            <w:hideMark/>
+          </w:tcPr>
+          <w:p>
+            <w:pPr>
+              <w:jc w:val="center"/>
+              <w:rPr>
+                <w:rFonts w:ascii="Arial" w:eastAsia="Times New Roman" w:hAnsi="Arial" w:cs="Arial"/>
+                <w:color w:val="000000"/>
+                <w:sz w:val="18"/>
+                <w:szCs w:val="18"/>
+              </w:rPr>
+            </w:pPr>
+            <w:r>
+              <w:rPr>
+                <w:rFonts w:ascii="Arial" w:eastAsia="Times New Roman" w:hAnsi="Arial" w:cs="Arial"/>
+                <w:color w:val="000000"/>
+                <w:sz w:val="18"/>
+                <w:szCs w:val="18"/>
+              </w:rPr>
+              <w:t>0.1139</w:t>
+            </w:r>
+          </w:p>
+        </w:tc>
+        <w:tc>
+          <w:tcPr>
+            <w:tcW w:w="990" w:type="dxa"/>
+            <w:tcBorders>
+              <w:top w:val="nil"/>
+              <w:left w:val="nil"/>
+              <w:bottom w:val="single" w:sz="4" w:space="0" w:color="000000"/>
+              <w:right w:val="single" w:sz="4" w:space="0" w:color="000000"/>
+            </w:tcBorders>
+            <w:shd w:val="clear" w:color="auto" w:fill="auto"/>
+            <w:vAlign w:val="center"/>
+            <w:hideMark/>
+          </w:tcPr>
+          <w:p>
+            <w:pPr>
+              <w:jc w:val="center"/>
+              <w:rPr>
+                <w:rFonts w:ascii="Arial" w:eastAsia="Times New Roman" w:hAnsi="Arial" w:cs="Arial"/>
+                <w:color w:val="000000"/>
+                <w:sz w:val="18"/>
+                <w:szCs w:val="18"/>
+              </w:rPr>
+            </w:pPr>
+            <w:r>
+              <w:rPr>
+                <w:rFonts w:ascii="Arial" w:eastAsia="Times New Roman" w:hAnsi="Arial" w:cs="Arial"/>
+                <w:color w:val="000000"/>
+                <w:sz w:val="18"/>
+                <w:szCs w:val="18"/>
+              </w:rPr>
               <w:t>0.2144</w:t>
             </w:r>
           </w:p>
         </w:tc>
         <w:tc>
           <w:tcPr>
-            <w:tcW w:w="867" w:type="dxa"/>
+            <w:tcW w:w="990" w:type="dxa"/>
             <w:tcBorders>
               <w:top w:val="nil"/>
               <w:left w:val="nil"/>
@@ -14733,7 +15600,15 @@
           <w:sz w:val="22"/>
           <w:szCs w:val="22"/>
         </w:rPr>
-        <w:t>Sum of edge weights = 8.1432</w:t>
+        <w:t xml:space="preserve">Sum of </w:t>
+      </w:r>
+      <w:r>
+        <w:rPr>
+          <w:rFonts w:ascii="Times New Roman" w:hAnsi="Times New Roman" w:cs="Times New Roman"/>
+          <w:sz w:val="22"/>
+          <w:szCs w:val="22"/>
+        </w:rPr>
+        <w:t>activation edge weights = 23.4929</w:t>
       </w:r>
     </w:p>
     <w:p>
@@ -14758,7 +15633,7 @@
           <w:sz w:val="22"/>
           <w:szCs w:val="22"/>
         </w:rPr>
-        <w:t>Mean edge weight = 0.2262</w:t>
+        <w:t>Sum of repression edge weights = -15.3497</w:t>
       </w:r>
     </w:p>
     <w:p>
@@ -14896,7 +15771,7 @@
           <w:sz w:val="22"/>
           <w:szCs w:val="22"/>
         </w:rPr>
-        <w:t>Sum of edge weights = -13.2390</w:t>
+        <w:t>Sum of activation edge weights = 6.9575</w:t>
       </w:r>
     </w:p>
     <w:p>
@@ -14921,7 +15796,7 @@
           <w:sz w:val="22"/>
           <w:szCs w:val="22"/>
         </w:rPr>
-        <w:t>Mean edge weight = -0.5296</w:t>
+        <w:t>Sum of repression edge weights = -20.1966</w:t>
       </w:r>
     </w:p>
     <w:p>
@@ -14960,7 +15835,23 @@
           <w:sz w:val="22"/>
           <w:szCs w:val="22"/>
         </w:rPr>
-        <w:t>db1 and db2 exhibited a large number of small influence regulatory relationships (~30%), which we define as edges with regulatory weights &lt; 5% of the maximum edge weight in the network. This contrasts to db3, db5, and db6, where &gt; 15% of edges were classified as small influence.</w:t>
+        <w:t>db1 and db2 exhibited a large number of small influence regulatory relationships (~30%), which we define as edges with regulatory weights &lt; 5% of the maximum edge weight in the network. This contrast</w:t>
+      </w:r>
+      <w:r>
+        <w:rPr>
+          <w:rFonts w:ascii="Times New Roman" w:hAnsi="Times New Roman" w:cs="Times New Roman"/>
+          <w:sz w:val="22"/>
+          <w:szCs w:val="22"/>
+        </w:rPr>
+        <w:t xml:space="preserve">s to db3, db5, and db6, where &lt; </w:t>
+      </w:r>
+      <w:r>
+        <w:rPr>
+          <w:rFonts w:ascii="Times New Roman" w:hAnsi="Times New Roman" w:cs="Times New Roman"/>
+          <w:sz w:val="22"/>
+          <w:szCs w:val="22"/>
+        </w:rPr>
+        <w:t>15% of edges were classified as small influence.</w:t>
       </w:r>
     </w:p>
     <w:p>
@@ -15591,6 +16482,45 @@
     </w:p>
     <w:p>
       <w:pPr>
+        <w:tabs>
+          <w:tab w:val="left" w:pos="3340"/>
+        </w:tabs>
+        <w:ind w:left="1080"/>
+        <w:rPr>
+          <w:rFonts w:ascii="Times New Roman" w:hAnsi="Times New Roman" w:cs="Times New Roman"/>
+          <w:sz w:val="22"/>
+          <w:szCs w:val="22"/>
+        </w:rPr>
+      </w:pPr>
+    </w:p>
+    <w:p>
+      <w:pPr>
+        <w:tabs>
+          <w:tab w:val="left" w:pos="3340"/>
+        </w:tabs>
+        <w:ind w:left="1080"/>
+        <w:rPr>
+          <w:rFonts w:ascii="Times New Roman" w:hAnsi="Times New Roman" w:cs="Times New Roman"/>
+          <w:sz w:val="22"/>
+          <w:szCs w:val="22"/>
+        </w:rPr>
+      </w:pPr>
+    </w:p>
+    <w:p>
+      <w:pPr>
+        <w:tabs>
+          <w:tab w:val="left" w:pos="3340"/>
+        </w:tabs>
+        <w:ind w:left="1080"/>
+        <w:rPr>
+          <w:rFonts w:ascii="Times New Roman" w:hAnsi="Times New Roman" w:cs="Times New Roman"/>
+          <w:sz w:val="22"/>
+          <w:szCs w:val="22"/>
+        </w:rPr>
+      </w:pPr>
+    </w:p>
+    <w:p>
+      <w:pPr>
         <w:pStyle w:val="ListParagraph"/>
         <w:numPr>
           <w:ilvl w:val="0"/>
@@ -15670,7 +16600,23 @@
           <w:sz w:val="22"/>
           <w:szCs w:val="22"/>
         </w:rPr>
-        <w:t>Activating edges: 18, 16, 14</w:t>
+        <w:t xml:space="preserve">Activating edges: </w:t>
+      </w:r>
+      <w:r>
+        <w:rPr>
+          <w:rFonts w:ascii="Times New Roman" w:hAnsi="Times New Roman" w:cs="Times New Roman"/>
+          <w:sz w:val="22"/>
+          <w:szCs w:val="22"/>
+        </w:rPr>
+        <w:t xml:space="preserve"> </w:t>
+      </w:r>
+      <w:r>
+        <w:rPr>
+          <w:rFonts w:ascii="Times New Roman" w:hAnsi="Times New Roman" w:cs="Times New Roman"/>
+          <w:sz w:val="22"/>
+          <w:szCs w:val="22"/>
+        </w:rPr>
+        <w:t>18, 16, 14</w:t>
       </w:r>
     </w:p>
     <w:p>
@@ -15720,7 +16666,87 @@
           <w:sz w:val="22"/>
           <w:szCs w:val="22"/>
         </w:rPr>
-        <w:t>Sum of edge weights = 1.5688, -2.5750, 1.2985</w:t>
+        <w:t xml:space="preserve">Sum of </w:t>
+      </w:r>
+      <w:r>
+        <w:rPr>
+          <w:rFonts w:ascii="Times New Roman" w:hAnsi="Times New Roman" w:cs="Times New Roman"/>
+          <w:sz w:val="22"/>
+          <w:szCs w:val="22"/>
+        </w:rPr>
+        <w:t xml:space="preserve">activation </w:t>
+      </w:r>
+      <w:r>
+        <w:rPr>
+          <w:rFonts w:ascii="Times New Roman" w:hAnsi="Times New Roman" w:cs="Times New Roman"/>
+          <w:sz w:val="22"/>
+          <w:szCs w:val="22"/>
+        </w:rPr>
+        <w:t>edg</w:t>
+      </w:r>
+      <w:r>
+        <w:rPr>
+          <w:rFonts w:ascii="Times New Roman" w:hAnsi="Times New Roman" w:cs="Times New Roman"/>
+          <w:sz w:val="22"/>
+          <w:szCs w:val="22"/>
+        </w:rPr>
+        <w:t>e weights =</w:t>
+      </w:r>
+      <w:r>
+        <w:rPr>
+          <w:rFonts w:ascii="Times New Roman" w:hAnsi="Times New Roman" w:cs="Times New Roman"/>
+          <w:sz w:val="22"/>
+          <w:szCs w:val="22"/>
+        </w:rPr>
+        <w:t xml:space="preserve">  </w:t>
+      </w:r>
+      <w:r>
+        <w:rPr>
+          <w:rFonts w:ascii="Times New Roman" w:hAnsi="Times New Roman" w:cs="Times New Roman"/>
+          <w:sz w:val="22"/>
+          <w:szCs w:val="22"/>
+        </w:rPr>
+        <w:t xml:space="preserve"> 18.8606</w:t>
+      </w:r>
+      <w:r>
+        <w:rPr>
+          <w:rFonts w:ascii="Times New Roman" w:hAnsi="Times New Roman" w:cs="Times New Roman"/>
+          <w:sz w:val="22"/>
+          <w:szCs w:val="22"/>
+        </w:rPr>
+        <w:t xml:space="preserve">, </w:t>
+      </w:r>
+      <w:r>
+        <w:rPr>
+          <w:rFonts w:ascii="Times New Roman" w:hAnsi="Times New Roman" w:cs="Times New Roman"/>
+          <w:sz w:val="22"/>
+          <w:szCs w:val="22"/>
+        </w:rPr>
+        <w:t xml:space="preserve"> </w:t>
+      </w:r>
+      <w:r>
+        <w:rPr>
+          <w:rFonts w:ascii="Times New Roman" w:hAnsi="Times New Roman" w:cs="Times New Roman"/>
+          <w:sz w:val="22"/>
+          <w:szCs w:val="22"/>
+        </w:rPr>
+        <w:t xml:space="preserve">17.1864, </w:t>
+      </w:r>
+      <w:r>
+        <w:rPr>
+          <w:rFonts w:ascii="Times New Roman" w:hAnsi="Times New Roman" w:cs="Times New Roman"/>
+          <w:sz w:val="22"/>
+          <w:szCs w:val="22"/>
+        </w:rPr>
+        <w:t xml:space="preserve">  </w:t>
+      </w:r>
+      <w:r>
+        <w:rPr>
+          <w:rFonts w:ascii="Times New Roman" w:hAnsi="Times New Roman" w:cs="Times New Roman"/>
+          <w:sz w:val="22"/>
+          <w:szCs w:val="22"/>
+        </w:rPr>
+        <w:t>17.7493</w:t>
       </w:r>
     </w:p>
     <w:p>
@@ -15745,16 +16771,62 @@
           <w:sz w:val="22"/>
           <w:szCs w:val="22"/>
         </w:rPr>
-        <w:t>Mean edge weights = 0.0490, -0.0736, 0.0464</w:t>
+        <w:t>Sum of repression</w:t>
+      </w:r>
+      <w:r>
+        <w:rPr>
+          <w:rFonts w:ascii="Times New Roman" w:hAnsi="Times New Roman" w:cs="Times New Roman"/>
+          <w:sz w:val="22"/>
+          <w:szCs w:val="22"/>
+        </w:rPr>
+        <w:t xml:space="preserve"> edge weights = </w:t>
+      </w:r>
+      <w:r>
+        <w:rPr>
+          <w:rFonts w:ascii="Times New Roman" w:hAnsi="Times New Roman" w:cs="Times New Roman"/>
+          <w:sz w:val="22"/>
+          <w:szCs w:val="22"/>
+        </w:rPr>
+        <w:t>-17.2608</w:t>
+      </w:r>
+      <w:r>
+        <w:rPr>
+          <w:rFonts w:ascii="Times New Roman" w:hAnsi="Times New Roman" w:cs="Times New Roman"/>
+          <w:sz w:val="22"/>
+          <w:szCs w:val="22"/>
+        </w:rPr>
+        <w:t>, -</w:t>
+      </w:r>
+      <w:r>
+        <w:rPr>
+          <w:rFonts w:ascii="Times New Roman" w:hAnsi="Times New Roman" w:cs="Times New Roman"/>
+          <w:sz w:val="22"/>
+          <w:szCs w:val="22"/>
+        </w:rPr>
+        <w:t>19.7614</w:t>
+      </w:r>
+      <w:r>
+        <w:rPr>
+          <w:rFonts w:ascii="Times New Roman" w:hAnsi="Times New Roman" w:cs="Times New Roman"/>
+          <w:sz w:val="22"/>
+          <w:szCs w:val="22"/>
+        </w:rPr>
+        <w:t xml:space="preserve">, </w:t>
+      </w:r>
+      <w:r>
+        <w:rPr>
+          <w:rFonts w:ascii="Times New Roman" w:hAnsi="Times New Roman" w:cs="Times New Roman"/>
+          <w:sz w:val="22"/>
+          <w:szCs w:val="22"/>
+        </w:rPr>
+        <w:t>-16.4508</w:t>
       </w:r>
     </w:p>
     <w:p>
       <w:pPr>
-        <w:pStyle w:val="ListParagraph"/>
         <w:tabs>
           <w:tab w:val="left" w:pos="3340"/>
         </w:tabs>
-        <w:ind w:left="1440"/>
         <w:rPr>
           <w:rFonts w:ascii="Times New Roman" w:hAnsi="Times New Roman" w:cs="Times New Roman"/>
           <w:sz w:val="22"/>
@@ -15868,7 +16940,15 @@
           <w:sz w:val="22"/>
           <w:szCs w:val="22"/>
         </w:rPr>
-        <w:t>Sum of edge weights = -5.8876</w:t>
+        <w:t xml:space="preserve">Sum of </w:t>
+      </w:r>
+      <w:r>
+        <w:rPr>
+          <w:rFonts w:ascii="Times New Roman" w:hAnsi="Times New Roman" w:cs="Times New Roman"/>
+          <w:sz w:val="22"/>
+          <w:szCs w:val="22"/>
+        </w:rPr>
+        <w:t>activation edge weights = 13.5913</w:t>
       </w:r>
     </w:p>
     <w:p>
@@ -15893,7 +16973,23 @@
           <w:sz w:val="22"/>
           <w:szCs w:val="22"/>
         </w:rPr>
-        <w:t>Mean edge weight = -0.2181</w:t>
+        <w:t>Sum of repression edge weights</w:t>
+      </w:r>
+      <w:r>
+        <w:rPr>
+          <w:rFonts w:ascii="Times New Roman" w:hAnsi="Times New Roman" w:cs="Times New Roman"/>
+          <w:sz w:val="22"/>
+          <w:szCs w:val="22"/>
+        </w:rPr>
+        <w:t xml:space="preserve"> = -</w:t>
+      </w:r>
+      <w:r>
+        <w:rPr>
+          <w:rFonts w:ascii="Times New Roman" w:hAnsi="Times New Roman" w:cs="Times New Roman"/>
+          <w:sz w:val="22"/>
+          <w:szCs w:val="22"/>
+        </w:rPr>
+        <w:t>19.4790</w:t>
       </w:r>
     </w:p>
     <w:p>
@@ -15933,90 +17029,6 @@
         </w:rPr>
         <w:t>For db2-db5, the edge weights with the largest magnitudes cluster together in a relatively tight range: 3.6707-4.2947.</w:t>
       </w:r>
-    </w:p>
-    <w:p>
-      <w:pPr>
-        <w:tabs>
-          <w:tab w:val="left" w:pos="3340"/>
-        </w:tabs>
-        <w:rPr>
-          <w:rFonts w:ascii="Times New Roman" w:hAnsi="Times New Roman" w:cs="Times New Roman"/>
-          <w:sz w:val="22"/>
-          <w:szCs w:val="22"/>
-        </w:rPr>
-      </w:pPr>
-    </w:p>
-    <w:p>
-      <w:pPr>
-        <w:tabs>
-          <w:tab w:val="left" w:pos="3340"/>
-        </w:tabs>
-        <w:rPr>
-          <w:rFonts w:ascii="Times New Roman" w:hAnsi="Times New Roman" w:cs="Times New Roman"/>
-          <w:sz w:val="22"/>
-          <w:szCs w:val="22"/>
-        </w:rPr>
-      </w:pPr>
-    </w:p>
-    <w:p>
-      <w:pPr>
-        <w:tabs>
-          <w:tab w:val="left" w:pos="3340"/>
-        </w:tabs>
-        <w:rPr>
-          <w:rFonts w:ascii="Times New Roman" w:hAnsi="Times New Roman" w:cs="Times New Roman"/>
-          <w:sz w:val="22"/>
-          <w:szCs w:val="22"/>
-        </w:rPr>
-      </w:pPr>
-    </w:p>
-    <w:p>
-      <w:pPr>
-        <w:tabs>
-          <w:tab w:val="left" w:pos="3340"/>
-        </w:tabs>
-        <w:rPr>
-          <w:rFonts w:ascii="Times New Roman" w:hAnsi="Times New Roman" w:cs="Times New Roman"/>
-          <w:sz w:val="22"/>
-          <w:szCs w:val="22"/>
-        </w:rPr>
-      </w:pPr>
-    </w:p>
-    <w:p>
-      <w:pPr>
-        <w:tabs>
-          <w:tab w:val="left" w:pos="3340"/>
-        </w:tabs>
-        <w:rPr>
-          <w:rFonts w:ascii="Times New Roman" w:hAnsi="Times New Roman" w:cs="Times New Roman"/>
-          <w:sz w:val="22"/>
-          <w:szCs w:val="22"/>
-        </w:rPr>
-      </w:pPr>
-    </w:p>
-    <w:p>
-      <w:pPr>
-        <w:tabs>
-          <w:tab w:val="left" w:pos="3340"/>
-        </w:tabs>
-        <w:rPr>
-          <w:rFonts w:ascii="Times New Roman" w:hAnsi="Times New Roman" w:cs="Times New Roman"/>
-          <w:sz w:val="22"/>
-          <w:szCs w:val="22"/>
-        </w:rPr>
-      </w:pPr>
-    </w:p>
-    <w:p>
-      <w:pPr>
-        <w:tabs>
-          <w:tab w:val="left" w:pos="3340"/>
-        </w:tabs>
-        <w:rPr>
-          <w:rFonts w:ascii="Times New Roman" w:hAnsi="Times New Roman" w:cs="Times New Roman"/>
-          <w:sz w:val="22"/>
-          <w:szCs w:val="22"/>
-        </w:rPr>
-      </w:pPr>
     </w:p>
     <w:p>
       <w:pPr>
@@ -30584,18 +31596,6 @@
     </w:p>
     <w:p>
       <w:pPr>
-        <w:tabs>
-          <w:tab w:val="left" w:pos="3340"/>
-        </w:tabs>
-        <w:rPr>
-          <w:rFonts w:ascii="Times New Roman" w:hAnsi="Times New Roman" w:cs="Times New Roman"/>
-          <w:sz w:val="22"/>
-          <w:szCs w:val="22"/>
-        </w:rPr>
-      </w:pPr>
-    </w:p>
-    <w:p>
-      <w:pPr>
         <w:pStyle w:val="ListParagraph"/>
         <w:numPr>
           <w:ilvl w:val="0"/>
@@ -30616,7 +31616,23 @@
           <w:sz w:val="22"/>
           <w:szCs w:val="22"/>
         </w:rPr>
-        <w:t>The following regulatory relationships were conserved across the database-derived networks, always appearing as activation or repression only when present:</w:t>
+        <w:t>The following regulatory relationships were conserved across the database-derived networks,</w:t>
+      </w:r>
+      <w:r>
+        <w:rPr>
+          <w:rFonts w:ascii="Times New Roman" w:hAnsi="Times New Roman" w:cs="Times New Roman"/>
+          <w:sz w:val="22"/>
+          <w:szCs w:val="22"/>
+        </w:rPr>
+        <w:t xml:space="preserve"> always appearing as activation only </w:t>
+      </w:r>
+      <w:r>
+        <w:rPr>
+          <w:rFonts w:ascii="Times New Roman" w:hAnsi="Times New Roman" w:cs="Times New Roman"/>
+          <w:sz w:val="22"/>
+          <w:szCs w:val="22"/>
+        </w:rPr>
+        <w:t>or repression only when present:</w:t>
       </w:r>
     </w:p>
     <w:p>
@@ -31727,20 +32743,6 @@
           <w:szCs w:val="22"/>
         </w:rPr>
       </w:pPr>
-      <w:bookmarkStart w:id="0" w:name="_GoBack"/>
-      <w:bookmarkEnd w:id="0"/>
-    </w:p>
-    <w:p>
-      <w:pPr>
-        <w:tabs>
-          <w:tab w:val="left" w:pos="3340"/>
-        </w:tabs>
-        <w:rPr>
-          <w:rFonts w:ascii="Times New Roman" w:hAnsi="Times New Roman" w:cs="Times New Roman"/>
-          <w:sz w:val="22"/>
-          <w:szCs w:val="22"/>
-        </w:rPr>
-      </w:pPr>
       <w:r>
         <w:rPr>
           <w:rFonts w:ascii="Times New Roman" w:hAnsi="Times New Roman" w:cs="Times New Roman"/>
@@ -31775,15 +32777,7 @@
           <w:sz w:val="22"/>
           <w:szCs w:val="22"/>
         </w:rPr>
-        <w:t xml:space="preserve">vs. </w:t>
-      </w:r>
-      <w:r>
-        <w:rPr>
-          <w:rFonts w:ascii="Times New Roman" w:hAnsi="Times New Roman" w:cs="Times New Roman"/>
-          <w:sz w:val="22"/>
-          <w:szCs w:val="22"/>
-        </w:rPr>
-        <w:t>HMO1… originator of dynamics, well-conserved?]</w:t>
+        <w:t>vs. HMO1… originator of dynamics, well-conserved?]</w:t>
       </w:r>
     </w:p>
     <w:p>
@@ -31797,6 +32791,18 @@
           <w:szCs w:val="22"/>
         </w:rPr>
       </w:pPr>
+    </w:p>
+    <w:p>
+      <w:pPr>
+        <w:tabs>
+          <w:tab w:val="left" w:pos="3340"/>
+        </w:tabs>
+        <w:rPr>
+          <w:rFonts w:ascii="Times New Roman" w:hAnsi="Times New Roman" w:cs="Times New Roman"/>
+          <w:sz w:val="22"/>
+          <w:szCs w:val="22"/>
+        </w:rPr>
+      </w:pPr>
       <w:r>
         <w:rPr>
           <w:rFonts w:ascii="Times New Roman" w:hAnsi="Times New Roman" w:cs="Times New Roman"/>
@@ -31810,9 +32816,9 @@
           <w:noProof/>
         </w:rPr>
         <w:drawing>
-          <wp:inline distT="0" distB="0" distL="0" distR="0" wp14:anchorId="109DE39D" wp14:editId="11BCC5E8">
-            <wp:extent cx="4330606" cy="3898900"/>
-            <wp:effectExtent l="0" t="0" r="0" b="0"/>
+          <wp:inline distT="0" distB="0" distL="0" distR="0" wp14:anchorId="109DE39D" wp14:editId="1A2DFBAD">
+            <wp:extent cx="1974868" cy="1778000"/>
+            <wp:effectExtent l="0" t="0" r="6350" b="0"/>
             <wp:docPr id="4" name="Content Placeholder 3" descr="db1-db6.pdf"/>
             <wp:cNvGraphicFramePr>
               <a:graphicFrameLocks xmlns:a="http://schemas.openxmlformats.org/drawingml/2006/main" noGrp="1" noChangeAspect="1"/>
@@ -31840,7 +32846,7 @@
                   <pic:spPr bwMode="auto">
                     <a:xfrm>
                       <a:off x="0" y="0"/>
-                      <a:ext cx="4332087" cy="3900234"/>
+                      <a:ext cx="1975836" cy="1778871"/>
                     </a:xfrm>
                     <a:prstGeom prst="rect">
                       <a:avLst/>
@@ -31860,6 +32866,835 @@
           </wp:inline>
         </w:drawing>
       </w:r>
+    </w:p>
+    <w:p>
+      <w:pPr>
+        <w:tabs>
+          <w:tab w:val="left" w:pos="3340"/>
+        </w:tabs>
+        <w:rPr>
+          <w:rFonts w:ascii="Times New Roman" w:hAnsi="Times New Roman" w:cs="Times New Roman"/>
+          <w:sz w:val="22"/>
+          <w:szCs w:val="22"/>
+        </w:rPr>
+      </w:pPr>
+    </w:p>
+    <w:p>
+      <w:pPr>
+        <w:pStyle w:val="ListParagraph"/>
+        <w:numPr>
+          <w:ilvl w:val="0"/>
+          <w:numId w:val="12"/>
+        </w:numPr>
+        <w:rPr>
+          <w:rFonts w:ascii="Times New Roman" w:hAnsi="Times New Roman" w:cs="Times New Roman"/>
+          <w:sz w:val="22"/>
+          <w:szCs w:val="22"/>
+        </w:rPr>
+      </w:pPr>
+      <w:r>
+        <w:rPr>
+          <w:rFonts w:ascii="Times New Roman" w:hAnsi="Times New Roman" w:cs="Times New Roman"/>
+          <w:sz w:val="22"/>
+          <w:szCs w:val="22"/>
+        </w:rPr>
+        <w:t>Common edges between db5 &amp; 30 random networks.</w:t>
+      </w:r>
+    </w:p>
+    <w:p>
+      <w:pPr>
+        <w:pStyle w:val="ListParagraph"/>
+        <w:rPr>
+          <w:rFonts w:ascii="Times New Roman" w:hAnsi="Times New Roman" w:cs="Times New Roman"/>
+          <w:sz w:val="22"/>
+          <w:szCs w:val="22"/>
+        </w:rPr>
+      </w:pPr>
+    </w:p>
+    <w:p>
+      <w:pPr>
+        <w:pStyle w:val="ListParagraph"/>
+        <w:numPr>
+          <w:ilvl w:val="1"/>
+          <w:numId w:val="12"/>
+        </w:numPr>
+        <w:rPr>
+          <w:rFonts w:ascii="Times New Roman" w:hAnsi="Times New Roman" w:cs="Times New Roman"/>
+          <w:sz w:val="22"/>
+          <w:szCs w:val="22"/>
+        </w:rPr>
+      </w:pPr>
+      <w:r>
+        <w:rPr>
+          <w:rFonts w:ascii="Times New Roman" w:hAnsi="Times New Roman" w:cs="Times New Roman"/>
+          <w:sz w:val="22"/>
+          <w:szCs w:val="22"/>
+        </w:rPr>
+        <w:t>3 Best</w:t>
+      </w:r>
+    </w:p>
+    <w:p>
+      <w:pPr>
+        <w:pStyle w:val="ListParagraph"/>
+        <w:numPr>
+          <w:ilvl w:val="2"/>
+          <w:numId w:val="12"/>
+        </w:numPr>
+        <w:rPr>
+          <w:rFonts w:ascii="Times New Roman" w:hAnsi="Times New Roman" w:cs="Times New Roman"/>
+          <w:sz w:val="22"/>
+          <w:szCs w:val="22"/>
+        </w:rPr>
+      </w:pPr>
+      <w:r>
+        <w:rPr>
+          <w:rFonts w:ascii="Times New Roman" w:hAnsi="Times New Roman" w:cs="Times New Roman"/>
+          <w:sz w:val="22"/>
+          <w:szCs w:val="22"/>
+        </w:rPr>
+        <w:t>rand15 (LSE:minLSE = 1.4063)</w:t>
+      </w:r>
+    </w:p>
+    <w:p>
+      <w:pPr>
+        <w:pStyle w:val="ListParagraph"/>
+        <w:numPr>
+          <w:ilvl w:val="3"/>
+          <w:numId w:val="12"/>
+        </w:numPr>
+        <w:rPr>
+          <w:rFonts w:ascii="Times New Roman" w:hAnsi="Times New Roman" w:cs="Times New Roman"/>
+          <w:sz w:val="22"/>
+          <w:szCs w:val="22"/>
+        </w:rPr>
+      </w:pPr>
+      <w:r>
+        <w:rPr>
+          <w:rFonts w:ascii="Times New Roman" w:hAnsi="Times New Roman" w:cs="Times New Roman"/>
+          <w:sz w:val="22"/>
+          <w:szCs w:val="22"/>
+        </w:rPr>
+        <w:t>0 shared edges.</w:t>
+      </w:r>
+    </w:p>
+    <w:p>
+      <w:pPr>
+        <w:pStyle w:val="ListParagraph"/>
+        <w:numPr>
+          <w:ilvl w:val="2"/>
+          <w:numId w:val="12"/>
+        </w:numPr>
+        <w:rPr>
+          <w:rFonts w:ascii="Times New Roman" w:hAnsi="Times New Roman" w:cs="Times New Roman"/>
+          <w:sz w:val="22"/>
+          <w:szCs w:val="22"/>
+        </w:rPr>
+      </w:pPr>
+      <w:r>
+        <w:rPr>
+          <w:rFonts w:ascii="Times New Roman" w:hAnsi="Times New Roman" w:cs="Times New Roman"/>
+          <w:sz w:val="22"/>
+          <w:szCs w:val="22"/>
+        </w:rPr>
+        <w:t>rand16 (LSE:minLSE = 1.4165))</w:t>
+      </w:r>
+    </w:p>
+    <w:p>
+      <w:pPr>
+        <w:pStyle w:val="ListParagraph"/>
+        <w:numPr>
+          <w:ilvl w:val="3"/>
+          <w:numId w:val="12"/>
+        </w:numPr>
+        <w:rPr>
+          <w:rFonts w:ascii="Times New Roman" w:hAnsi="Times New Roman" w:cs="Times New Roman"/>
+          <w:sz w:val="22"/>
+          <w:szCs w:val="22"/>
+        </w:rPr>
+      </w:pPr>
+      <w:r>
+        <w:rPr>
+          <w:rFonts w:ascii="Times New Roman" w:hAnsi="Times New Roman" w:cs="Times New Roman"/>
+          <w:sz w:val="22"/>
+          <w:szCs w:val="22"/>
+        </w:rPr>
+        <w:t>2 shared activation relationships.</w:t>
+      </w:r>
+    </w:p>
+    <w:p>
+      <w:pPr>
+        <w:pStyle w:val="ListParagraph"/>
+        <w:numPr>
+          <w:ilvl w:val="3"/>
+          <w:numId w:val="12"/>
+        </w:numPr>
+        <w:rPr>
+          <w:rFonts w:ascii="Times New Roman" w:hAnsi="Times New Roman" w:cs="Times New Roman"/>
+          <w:sz w:val="22"/>
+          <w:szCs w:val="22"/>
+        </w:rPr>
+      </w:pPr>
+      <w:r>
+        <w:rPr>
+          <w:rFonts w:ascii="Times New Roman" w:hAnsi="Times New Roman" w:cs="Times New Roman"/>
+          <w:sz w:val="22"/>
+          <w:szCs w:val="22"/>
+        </w:rPr>
+        <w:t>1 shared relationship w/ opposite weights.</w:t>
+      </w:r>
+    </w:p>
+    <w:p>
+      <w:pPr>
+        <w:pStyle w:val="ListParagraph"/>
+        <w:numPr>
+          <w:ilvl w:val="2"/>
+          <w:numId w:val="12"/>
+        </w:numPr>
+        <w:rPr>
+          <w:rFonts w:ascii="Times New Roman" w:hAnsi="Times New Roman" w:cs="Times New Roman"/>
+          <w:b/>
+          <w:sz w:val="22"/>
+          <w:szCs w:val="22"/>
+        </w:rPr>
+      </w:pPr>
+      <w:r>
+        <w:rPr>
+          <w:rFonts w:ascii="Times New Roman" w:hAnsi="Times New Roman" w:cs="Times New Roman"/>
+          <w:b/>
+          <w:sz w:val="22"/>
+          <w:szCs w:val="22"/>
+        </w:rPr>
+        <w:t>rand24 (LSE:minLSE = 1.3880)</w:t>
+      </w:r>
+    </w:p>
+    <w:p>
+      <w:pPr>
+        <w:pStyle w:val="ListParagraph"/>
+        <w:numPr>
+          <w:ilvl w:val="3"/>
+          <w:numId w:val="12"/>
+        </w:numPr>
+        <w:rPr>
+          <w:rFonts w:ascii="Times New Roman" w:hAnsi="Times New Roman" w:cs="Times New Roman"/>
+          <w:b/>
+          <w:sz w:val="22"/>
+          <w:szCs w:val="22"/>
+        </w:rPr>
+      </w:pPr>
+      <w:r>
+        <w:rPr>
+          <w:rFonts w:ascii="Times New Roman" w:hAnsi="Times New Roman" w:cs="Times New Roman"/>
+          <w:b/>
+          <w:sz w:val="22"/>
+          <w:szCs w:val="22"/>
+        </w:rPr>
+        <w:t>1 shared activation relationship</w:t>
+      </w:r>
+    </w:p>
+    <w:p>
+      <w:pPr>
+        <w:pStyle w:val="ListParagraph"/>
+        <w:numPr>
+          <w:ilvl w:val="3"/>
+          <w:numId w:val="12"/>
+        </w:numPr>
+        <w:rPr>
+          <w:rFonts w:ascii="Times New Roman" w:hAnsi="Times New Roman" w:cs="Times New Roman"/>
+          <w:b/>
+          <w:sz w:val="22"/>
+          <w:szCs w:val="22"/>
+        </w:rPr>
+      </w:pPr>
+      <w:r>
+        <w:rPr>
+          <w:rFonts w:ascii="Times New Roman" w:hAnsi="Times New Roman" w:cs="Times New Roman"/>
+          <w:b/>
+          <w:sz w:val="22"/>
+          <w:szCs w:val="22"/>
+        </w:rPr>
+        <w:t>1 shared relationship w/ opposite weights.</w:t>
+      </w:r>
+    </w:p>
+    <w:p>
+      <w:pPr>
+        <w:pStyle w:val="ListParagraph"/>
+        <w:ind w:left="2880"/>
+        <w:rPr>
+          <w:rFonts w:ascii="Times New Roman" w:hAnsi="Times New Roman" w:cs="Times New Roman"/>
+          <w:sz w:val="22"/>
+          <w:szCs w:val="22"/>
+        </w:rPr>
+      </w:pPr>
+    </w:p>
+    <w:p>
+      <w:pPr>
+        <w:pStyle w:val="ListParagraph"/>
+        <w:numPr>
+          <w:ilvl w:val="1"/>
+          <w:numId w:val="12"/>
+        </w:numPr>
+        <w:rPr>
+          <w:rFonts w:ascii="Times New Roman" w:hAnsi="Times New Roman" w:cs="Times New Roman"/>
+          <w:sz w:val="22"/>
+          <w:szCs w:val="22"/>
+        </w:rPr>
+      </w:pPr>
+      <w:r>
+        <w:rPr>
+          <w:rFonts w:ascii="Times New Roman" w:hAnsi="Times New Roman" w:cs="Times New Roman"/>
+          <w:sz w:val="22"/>
+          <w:szCs w:val="22"/>
+        </w:rPr>
+        <w:t>3 Most Similar (db5 Lse:minLSE = 1.4263)</w:t>
+      </w:r>
+    </w:p>
+    <w:p>
+      <w:pPr>
+        <w:pStyle w:val="ListParagraph"/>
+        <w:numPr>
+          <w:ilvl w:val="2"/>
+          <w:numId w:val="12"/>
+        </w:numPr>
+        <w:rPr>
+          <w:rFonts w:ascii="Times New Roman" w:hAnsi="Times New Roman" w:cs="Times New Roman"/>
+          <w:sz w:val="22"/>
+          <w:szCs w:val="22"/>
+        </w:rPr>
+      </w:pPr>
+      <w:r>
+        <w:rPr>
+          <w:rFonts w:ascii="Times New Roman" w:hAnsi="Times New Roman" w:cs="Times New Roman"/>
+          <w:sz w:val="22"/>
+          <w:szCs w:val="22"/>
+        </w:rPr>
+        <w:t>rand2 (LSE:minLSE = 1.4278)</w:t>
+      </w:r>
+    </w:p>
+    <w:p>
+      <w:pPr>
+        <w:pStyle w:val="ListParagraph"/>
+        <w:numPr>
+          <w:ilvl w:val="3"/>
+          <w:numId w:val="12"/>
+        </w:numPr>
+        <w:rPr>
+          <w:rFonts w:ascii="Times New Roman" w:hAnsi="Times New Roman" w:cs="Times New Roman"/>
+          <w:sz w:val="22"/>
+          <w:szCs w:val="22"/>
+        </w:rPr>
+      </w:pPr>
+      <w:r>
+        <w:rPr>
+          <w:rFonts w:ascii="Times New Roman" w:hAnsi="Times New Roman" w:cs="Times New Roman"/>
+          <w:sz w:val="22"/>
+          <w:szCs w:val="22"/>
+        </w:rPr>
+        <w:t>4 shared relationships w/ opposite weights.</w:t>
+      </w:r>
+    </w:p>
+    <w:p>
+      <w:pPr>
+        <w:pStyle w:val="ListParagraph"/>
+        <w:numPr>
+          <w:ilvl w:val="2"/>
+          <w:numId w:val="12"/>
+        </w:numPr>
+        <w:rPr>
+          <w:rFonts w:ascii="Times New Roman" w:hAnsi="Times New Roman" w:cs="Times New Roman"/>
+          <w:sz w:val="22"/>
+          <w:szCs w:val="22"/>
+        </w:rPr>
+      </w:pPr>
+      <w:r>
+        <w:rPr>
+          <w:rFonts w:ascii="Times New Roman" w:hAnsi="Times New Roman" w:cs="Times New Roman"/>
+          <w:sz w:val="22"/>
+          <w:szCs w:val="22"/>
+        </w:rPr>
+        <w:t>rand3 (LSE:minLSE = 1.4302)</w:t>
+      </w:r>
+    </w:p>
+    <w:p>
+      <w:pPr>
+        <w:pStyle w:val="ListParagraph"/>
+        <w:numPr>
+          <w:ilvl w:val="3"/>
+          <w:numId w:val="12"/>
+        </w:numPr>
+        <w:rPr>
+          <w:rFonts w:ascii="Times New Roman" w:hAnsi="Times New Roman" w:cs="Times New Roman"/>
+          <w:sz w:val="22"/>
+          <w:szCs w:val="22"/>
+        </w:rPr>
+      </w:pPr>
+      <w:r>
+        <w:rPr>
+          <w:rFonts w:ascii="Times New Roman" w:hAnsi="Times New Roman" w:cs="Times New Roman"/>
+          <w:sz w:val="22"/>
+          <w:szCs w:val="22"/>
+        </w:rPr>
+        <w:t>1 shared relationship w/ opposite weights.</w:t>
+      </w:r>
+    </w:p>
+    <w:p>
+      <w:pPr>
+        <w:pStyle w:val="ListParagraph"/>
+        <w:numPr>
+          <w:ilvl w:val="2"/>
+          <w:numId w:val="12"/>
+        </w:numPr>
+        <w:rPr>
+          <w:rFonts w:ascii="Times New Roman" w:hAnsi="Times New Roman" w:cs="Times New Roman"/>
+          <w:sz w:val="22"/>
+          <w:szCs w:val="22"/>
+        </w:rPr>
+      </w:pPr>
+      <w:r>
+        <w:rPr>
+          <w:rFonts w:ascii="Times New Roman" w:hAnsi="Times New Roman" w:cs="Times New Roman"/>
+          <w:sz w:val="22"/>
+          <w:szCs w:val="22"/>
+        </w:rPr>
+        <w:t>rand9 (LSE:minLSE = 1.4247)</w:t>
+      </w:r>
+    </w:p>
+    <w:p>
+      <w:pPr>
+        <w:pStyle w:val="ListParagraph"/>
+        <w:numPr>
+          <w:ilvl w:val="3"/>
+          <w:numId w:val="12"/>
+        </w:numPr>
+        <w:rPr>
+          <w:rFonts w:ascii="Times New Roman" w:hAnsi="Times New Roman" w:cs="Times New Roman"/>
+          <w:sz w:val="22"/>
+          <w:szCs w:val="22"/>
+        </w:rPr>
+      </w:pPr>
+      <w:r>
+        <w:rPr>
+          <w:rFonts w:ascii="Times New Roman" w:hAnsi="Times New Roman" w:cs="Times New Roman"/>
+          <w:sz w:val="22"/>
+          <w:szCs w:val="22"/>
+        </w:rPr>
+        <w:t>1 shared activation relationship.</w:t>
+      </w:r>
+    </w:p>
+    <w:p>
+      <w:pPr>
+        <w:pStyle w:val="ListParagraph"/>
+        <w:ind w:left="1440"/>
+        <w:rPr>
+          <w:rFonts w:ascii="Times New Roman" w:hAnsi="Times New Roman" w:cs="Times New Roman"/>
+          <w:sz w:val="22"/>
+          <w:szCs w:val="22"/>
+        </w:rPr>
+      </w:pPr>
+    </w:p>
+    <w:p>
+      <w:pPr>
+        <w:pStyle w:val="ListParagraph"/>
+        <w:numPr>
+          <w:ilvl w:val="1"/>
+          <w:numId w:val="12"/>
+        </w:numPr>
+        <w:rPr>
+          <w:rFonts w:ascii="Times New Roman" w:hAnsi="Times New Roman" w:cs="Times New Roman"/>
+          <w:sz w:val="22"/>
+          <w:szCs w:val="22"/>
+        </w:rPr>
+      </w:pPr>
+      <w:r>
+        <w:rPr>
+          <w:rFonts w:ascii="Times New Roman" w:hAnsi="Times New Roman" w:cs="Times New Roman"/>
+          <w:sz w:val="22"/>
+          <w:szCs w:val="22"/>
+        </w:rPr>
+        <w:t>3 Worst</w:t>
+      </w:r>
+    </w:p>
+    <w:p>
+      <w:pPr>
+        <w:pStyle w:val="ListParagraph"/>
+        <w:numPr>
+          <w:ilvl w:val="2"/>
+          <w:numId w:val="12"/>
+        </w:numPr>
+        <w:rPr>
+          <w:rFonts w:ascii="Times New Roman" w:hAnsi="Times New Roman" w:cs="Times New Roman"/>
+          <w:b/>
+          <w:sz w:val="22"/>
+          <w:szCs w:val="22"/>
+        </w:rPr>
+      </w:pPr>
+      <w:r>
+        <w:rPr>
+          <w:rFonts w:ascii="Times New Roman" w:hAnsi="Times New Roman" w:cs="Times New Roman"/>
+          <w:b/>
+          <w:sz w:val="22"/>
+          <w:szCs w:val="22"/>
+        </w:rPr>
+        <w:t>rand7 (LSE:minLSE = 1.5202)</w:t>
+      </w:r>
+    </w:p>
+    <w:p>
+      <w:pPr>
+        <w:pStyle w:val="ListParagraph"/>
+        <w:numPr>
+          <w:ilvl w:val="3"/>
+          <w:numId w:val="12"/>
+        </w:numPr>
+        <w:rPr>
+          <w:rFonts w:ascii="Times New Roman" w:hAnsi="Times New Roman" w:cs="Times New Roman"/>
+          <w:b/>
+          <w:sz w:val="22"/>
+          <w:szCs w:val="22"/>
+        </w:rPr>
+      </w:pPr>
+      <w:r>
+        <w:rPr>
+          <w:rFonts w:ascii="Times New Roman" w:hAnsi="Times New Roman" w:cs="Times New Roman"/>
+          <w:b/>
+          <w:sz w:val="22"/>
+          <w:szCs w:val="22"/>
+        </w:rPr>
+        <w:t>1 shared relationship w/ opposite weights.</w:t>
+      </w:r>
+      <w:bookmarkStart w:id="0" w:name="_GoBack"/>
+      <w:bookmarkEnd w:id="0"/>
+    </w:p>
+    <w:p>
+      <w:pPr>
+        <w:pStyle w:val="ListParagraph"/>
+        <w:numPr>
+          <w:ilvl w:val="2"/>
+          <w:numId w:val="12"/>
+        </w:numPr>
+        <w:rPr>
+          <w:rFonts w:ascii="Times New Roman" w:hAnsi="Times New Roman" w:cs="Times New Roman"/>
+          <w:sz w:val="22"/>
+          <w:szCs w:val="22"/>
+        </w:rPr>
+      </w:pPr>
+      <w:r>
+        <w:rPr>
+          <w:rFonts w:ascii="Times New Roman" w:hAnsi="Times New Roman" w:cs="Times New Roman"/>
+          <w:sz w:val="22"/>
+          <w:szCs w:val="22"/>
+        </w:rPr>
+        <w:t>rand12 (LSE:minLSE = 1.5080)</w:t>
+      </w:r>
+    </w:p>
+    <w:p>
+      <w:pPr>
+        <w:pStyle w:val="ListParagraph"/>
+        <w:numPr>
+          <w:ilvl w:val="3"/>
+          <w:numId w:val="12"/>
+        </w:numPr>
+        <w:rPr>
+          <w:rFonts w:ascii="Times New Roman" w:hAnsi="Times New Roman" w:cs="Times New Roman"/>
+          <w:sz w:val="22"/>
+          <w:szCs w:val="22"/>
+        </w:rPr>
+      </w:pPr>
+      <w:r>
+        <w:rPr>
+          <w:rFonts w:ascii="Times New Roman" w:hAnsi="Times New Roman" w:cs="Times New Roman"/>
+          <w:sz w:val="22"/>
+          <w:szCs w:val="22"/>
+        </w:rPr>
+        <w:t>1 shared activation relationship.</w:t>
+      </w:r>
+    </w:p>
+    <w:p>
+      <w:pPr>
+        <w:pStyle w:val="ListParagraph"/>
+        <w:numPr>
+          <w:ilvl w:val="3"/>
+          <w:numId w:val="12"/>
+        </w:numPr>
+        <w:rPr>
+          <w:rFonts w:ascii="Times New Roman" w:hAnsi="Times New Roman" w:cs="Times New Roman"/>
+          <w:sz w:val="22"/>
+          <w:szCs w:val="22"/>
+        </w:rPr>
+      </w:pPr>
+      <w:r>
+        <w:rPr>
+          <w:rFonts w:ascii="Times New Roman" w:hAnsi="Times New Roman" w:cs="Times New Roman"/>
+          <w:sz w:val="22"/>
+          <w:szCs w:val="22"/>
+        </w:rPr>
+        <w:t>1 shared relationship w/ opposite weights.</w:t>
+      </w:r>
+    </w:p>
+    <w:p>
+      <w:pPr>
+        <w:pStyle w:val="ListParagraph"/>
+        <w:numPr>
+          <w:ilvl w:val="2"/>
+          <w:numId w:val="12"/>
+        </w:numPr>
+        <w:rPr>
+          <w:rFonts w:ascii="Times New Roman" w:hAnsi="Times New Roman" w:cs="Times New Roman"/>
+          <w:sz w:val="22"/>
+          <w:szCs w:val="22"/>
+        </w:rPr>
+      </w:pPr>
+      <w:r>
+        <w:rPr>
+          <w:rFonts w:ascii="Times New Roman" w:hAnsi="Times New Roman" w:cs="Times New Roman"/>
+          <w:sz w:val="22"/>
+          <w:szCs w:val="22"/>
+        </w:rPr>
+        <w:t>rand31 (LSE:minLSE = 1.5009)</w:t>
+      </w:r>
+    </w:p>
+    <w:p>
+      <w:pPr>
+        <w:pStyle w:val="ListParagraph"/>
+        <w:numPr>
+          <w:ilvl w:val="3"/>
+          <w:numId w:val="12"/>
+        </w:numPr>
+        <w:rPr>
+          <w:rFonts w:ascii="Times New Roman" w:hAnsi="Times New Roman" w:cs="Times New Roman"/>
+          <w:sz w:val="22"/>
+          <w:szCs w:val="22"/>
+        </w:rPr>
+      </w:pPr>
+      <w:r>
+        <w:rPr>
+          <w:rFonts w:ascii="Times New Roman" w:hAnsi="Times New Roman" w:cs="Times New Roman"/>
+          <w:sz w:val="22"/>
+          <w:szCs w:val="22"/>
+        </w:rPr>
+        <w:t>1 shared relationship w/ opposite weights.</w:t>
+      </w:r>
+    </w:p>
+    <w:p>
+      <w:pPr>
+        <w:pStyle w:val="ListParagraph"/>
+        <w:ind w:left="2880"/>
+        <w:rPr>
+          <w:rFonts w:ascii="Times New Roman" w:hAnsi="Times New Roman" w:cs="Times New Roman"/>
+          <w:sz w:val="22"/>
+          <w:szCs w:val="22"/>
+        </w:rPr>
+      </w:pPr>
+    </w:p>
+    <w:p>
+      <w:pPr>
+        <w:pStyle w:val="ListParagraph"/>
+        <w:numPr>
+          <w:ilvl w:val="1"/>
+          <w:numId w:val="12"/>
+        </w:numPr>
+        <w:rPr>
+          <w:rFonts w:ascii="Times New Roman" w:hAnsi="Times New Roman" w:cs="Times New Roman"/>
+          <w:sz w:val="22"/>
+          <w:szCs w:val="22"/>
+        </w:rPr>
+      </w:pPr>
+      <w:r>
+        <w:rPr>
+          <w:rFonts w:ascii="Times New Roman" w:hAnsi="Times New Roman" w:cs="Times New Roman"/>
+          <w:sz w:val="22"/>
+          <w:szCs w:val="22"/>
+        </w:rPr>
+        <w:t>Other Notables</w:t>
+      </w:r>
+    </w:p>
+    <w:p>
+      <w:pPr>
+        <w:pStyle w:val="ListParagraph"/>
+        <w:numPr>
+          <w:ilvl w:val="2"/>
+          <w:numId w:val="12"/>
+        </w:numPr>
+        <w:rPr>
+          <w:rFonts w:ascii="Times New Roman" w:hAnsi="Times New Roman" w:cs="Times New Roman"/>
+          <w:sz w:val="22"/>
+          <w:szCs w:val="22"/>
+        </w:rPr>
+      </w:pPr>
+      <w:r>
+        <w:rPr>
+          <w:rFonts w:ascii="Times New Roman" w:hAnsi="Times New Roman" w:cs="Times New Roman"/>
+          <w:sz w:val="22"/>
+          <w:szCs w:val="22"/>
+        </w:rPr>
+        <w:t>rand23 (LSE:minLSE = 1.4332)</w:t>
+      </w:r>
+    </w:p>
+    <w:p>
+      <w:pPr>
+        <w:pStyle w:val="ListParagraph"/>
+        <w:numPr>
+          <w:ilvl w:val="3"/>
+          <w:numId w:val="12"/>
+        </w:numPr>
+        <w:rPr>
+          <w:rFonts w:ascii="Times New Roman" w:hAnsi="Times New Roman" w:cs="Times New Roman"/>
+          <w:sz w:val="22"/>
+          <w:szCs w:val="22"/>
+        </w:rPr>
+      </w:pPr>
+      <w:r>
+        <w:rPr>
+          <w:rFonts w:ascii="Times New Roman" w:hAnsi="Times New Roman" w:cs="Times New Roman"/>
+          <w:sz w:val="22"/>
+          <w:szCs w:val="22"/>
+        </w:rPr>
+        <w:t>3 shared activation relationships.</w:t>
+      </w:r>
+    </w:p>
+    <w:p>
+      <w:pPr>
+        <w:pStyle w:val="ListParagraph"/>
+        <w:numPr>
+          <w:ilvl w:val="3"/>
+          <w:numId w:val="12"/>
+        </w:numPr>
+        <w:rPr>
+          <w:rFonts w:ascii="Times New Roman" w:hAnsi="Times New Roman" w:cs="Times New Roman"/>
+          <w:sz w:val="22"/>
+          <w:szCs w:val="22"/>
+        </w:rPr>
+      </w:pPr>
+      <w:r>
+        <w:rPr>
+          <w:rFonts w:ascii="Times New Roman" w:hAnsi="Times New Roman" w:cs="Times New Roman"/>
+          <w:sz w:val="22"/>
+          <w:szCs w:val="22"/>
+        </w:rPr>
+        <w:t>3 shared repression relationships.</w:t>
+      </w:r>
+    </w:p>
+    <w:p>
+      <w:pPr>
+        <w:pStyle w:val="ListParagraph"/>
+        <w:numPr>
+          <w:ilvl w:val="3"/>
+          <w:numId w:val="12"/>
+        </w:numPr>
+        <w:rPr>
+          <w:rFonts w:ascii="Times New Roman" w:hAnsi="Times New Roman" w:cs="Times New Roman"/>
+          <w:sz w:val="22"/>
+          <w:szCs w:val="22"/>
+        </w:rPr>
+      </w:pPr>
+      <w:r>
+        <w:rPr>
+          <w:rFonts w:ascii="Times New Roman" w:hAnsi="Times New Roman" w:cs="Times New Roman"/>
+          <w:sz w:val="22"/>
+          <w:szCs w:val="22"/>
+        </w:rPr>
+        <w:t>1 shared relationship w/ opposite weights.</w:t>
+      </w:r>
+    </w:p>
+    <w:p>
+      <w:pPr>
+        <w:pStyle w:val="ListParagraph"/>
+        <w:numPr>
+          <w:ilvl w:val="2"/>
+          <w:numId w:val="12"/>
+        </w:numPr>
+        <w:rPr>
+          <w:rFonts w:ascii="Times New Roman" w:hAnsi="Times New Roman" w:cs="Times New Roman"/>
+          <w:sz w:val="22"/>
+          <w:szCs w:val="22"/>
+        </w:rPr>
+      </w:pPr>
+      <w:r>
+        <w:rPr>
+          <w:rFonts w:ascii="Times New Roman" w:hAnsi="Times New Roman" w:cs="Times New Roman"/>
+          <w:sz w:val="22"/>
+          <w:szCs w:val="22"/>
+        </w:rPr>
+        <w:t>rand26 (LSE:minLSE = 1.4206)</w:t>
+      </w:r>
+    </w:p>
+    <w:p>
+      <w:pPr>
+        <w:pStyle w:val="ListParagraph"/>
+        <w:numPr>
+          <w:ilvl w:val="3"/>
+          <w:numId w:val="12"/>
+        </w:numPr>
+        <w:rPr>
+          <w:rFonts w:ascii="Times New Roman" w:hAnsi="Times New Roman" w:cs="Times New Roman"/>
+          <w:sz w:val="22"/>
+          <w:szCs w:val="22"/>
+        </w:rPr>
+      </w:pPr>
+      <w:r>
+        <w:rPr>
+          <w:rFonts w:ascii="Times New Roman" w:hAnsi="Times New Roman" w:cs="Times New Roman"/>
+          <w:sz w:val="22"/>
+          <w:szCs w:val="22"/>
+        </w:rPr>
+        <w:t>3 shared activation relationships.</w:t>
+      </w:r>
+    </w:p>
+    <w:p>
+      <w:pPr>
+        <w:pStyle w:val="ListParagraph"/>
+        <w:numPr>
+          <w:ilvl w:val="3"/>
+          <w:numId w:val="12"/>
+        </w:numPr>
+        <w:rPr>
+          <w:rFonts w:ascii="Times New Roman" w:hAnsi="Times New Roman" w:cs="Times New Roman"/>
+          <w:sz w:val="22"/>
+          <w:szCs w:val="22"/>
+        </w:rPr>
+      </w:pPr>
+      <w:r>
+        <w:rPr>
+          <w:rFonts w:ascii="Times New Roman" w:hAnsi="Times New Roman" w:cs="Times New Roman"/>
+          <w:sz w:val="22"/>
+          <w:szCs w:val="22"/>
+        </w:rPr>
+        <w:t>4 shared repression relationships.</w:t>
+      </w:r>
+    </w:p>
+    <w:p>
+      <w:pPr>
+        <w:tabs>
+          <w:tab w:val="left" w:pos="3340"/>
+        </w:tabs>
+        <w:rPr>
+          <w:rFonts w:ascii="Times New Roman" w:hAnsi="Times New Roman" w:cs="Times New Roman"/>
+          <w:sz w:val="22"/>
+          <w:szCs w:val="22"/>
+        </w:rPr>
+      </w:pPr>
+    </w:p>
+    <w:p>
+      <w:pPr>
+        <w:tabs>
+          <w:tab w:val="left" w:pos="3340"/>
+        </w:tabs>
+        <w:rPr>
+          <w:rFonts w:ascii="Times New Roman" w:hAnsi="Times New Roman" w:cs="Times New Roman"/>
+          <w:sz w:val="22"/>
+          <w:szCs w:val="22"/>
+        </w:rPr>
+      </w:pPr>
+    </w:p>
+    <w:p>
+      <w:pPr>
+        <w:tabs>
+          <w:tab w:val="left" w:pos="3340"/>
+        </w:tabs>
+        <w:rPr>
+          <w:rFonts w:ascii="Times New Roman" w:hAnsi="Times New Roman" w:cs="Times New Roman"/>
+          <w:sz w:val="22"/>
+          <w:szCs w:val="22"/>
+        </w:rPr>
+      </w:pPr>
     </w:p>
     <w:sectPr>
       <w:headerReference w:type="default" r:id="rId13"/>
@@ -31952,7 +33787,23 @@
         <w:sz w:val="22"/>
         <w:szCs w:val="22"/>
       </w:rPr>
-      <w:t>Last Updated: 10/10/2017</w:t>
+      <w:t>L</w:t>
+    </w:r>
+    <w:r>
+      <w:rPr>
+        <w:rFonts w:ascii="Times New Roman" w:hAnsi="Times New Roman" w:cs="Times New Roman"/>
+        <w:sz w:val="22"/>
+        <w:szCs w:val="22"/>
+      </w:rPr>
+      <w:t>ast Updated: 10/17</w:t>
+    </w:r>
+    <w:r>
+      <w:rPr>
+        <w:rFonts w:ascii="Times New Roman" w:hAnsi="Times New Roman" w:cs="Times New Roman"/>
+        <w:sz w:val="22"/>
+        <w:szCs w:val="22"/>
+      </w:rPr>
+      <w:t>/2017</w:t>
     </w:r>
     <w:r>
       <w:rPr>
@@ -32039,7 +33890,16 @@
         <w:sz w:val="22"/>
         <w:szCs w:val="22"/>
       </w:rPr>
-      <w:t xml:space="preserve"> of 6</w:t>
+      <w:t xml:space="preserve"> of </w:t>
+    </w:r>
+    <w:r>
+      <w:rPr>
+        <w:rStyle w:val="PageNumber"/>
+        <w:rFonts w:ascii="Times New Roman" w:hAnsi="Times New Roman" w:cs="Times New Roman"/>
+        <w:sz w:val="22"/>
+        <w:szCs w:val="22"/>
+      </w:rPr>
+      <w:t>7</w:t>
     </w:r>
   </w:p>
 </w:ftr>
@@ -32098,6 +33958,119 @@
 <file path=word/numbering.xml><?xml version="1.0" encoding="utf-8"?>
 <w:numbering xmlns:wpc="http://schemas.microsoft.com/office/word/2010/wordprocessingCanvas" xmlns:mo="http://schemas.microsoft.com/office/mac/office/2008/main" xmlns:mc="http://schemas.openxmlformats.org/markup-compatibility/2006" xmlns:mv="urn:schemas-microsoft-com:mac:vml" xmlns:o="urn:schemas-microsoft-com:office:office" xmlns:r="http://schemas.openxmlformats.org/officeDocument/2006/relationships" xmlns:m="http://schemas.openxmlformats.org/officeDocument/2006/math" xmlns:v="urn:schemas-microsoft-com:vml" xmlns:wp14="http://schemas.microsoft.com/office/word/2010/wordprocessingDrawing" xmlns:wp="http://schemas.openxmlformats.org/drawingml/2006/wordprocessingDrawing" xmlns:w10="urn:schemas-microsoft-com:office:word" xmlns:w="http://schemas.openxmlformats.org/wordprocessingml/2006/main" xmlns:w14="http://schemas.microsoft.com/office/word/2010/wordml" xmlns:wpg="http://schemas.microsoft.com/office/word/2010/wordprocessingGroup" xmlns:wpi="http://schemas.microsoft.com/office/word/2010/wordprocessingInk" xmlns:wne="http://schemas.microsoft.com/office/word/2006/wordml" xmlns:wps="http://schemas.microsoft.com/office/word/2010/wordprocessingShape" mc:Ignorable="w14 wp14">
   <w:abstractNum w:abstractNumId="0">
+    <w:nsid w:val="01071A16"/>
+    <w:multiLevelType w:val="hybridMultilevel"/>
+    <w:tmpl w:val="EE5CF85E"/>
+    <w:lvl w:ilvl="0" w:tplc="04090001">
+      <w:start w:val="1"/>
+      <w:numFmt w:val="bullet"/>
+      <w:lvlText w:val=""/>
+      <w:lvlJc w:val="left"/>
+      <w:pPr>
+        <w:ind w:left="720" w:hanging="360"/>
+      </w:pPr>
+      <w:rPr>
+        <w:rFonts w:ascii="Symbol" w:hAnsi="Symbol" w:hint="default"/>
+      </w:rPr>
+    </w:lvl>
+    <w:lvl w:ilvl="1" w:tplc="04090003">
+      <w:start w:val="1"/>
+      <w:numFmt w:val="bullet"/>
+      <w:lvlText w:val="o"/>
+      <w:lvlJc w:val="left"/>
+      <w:pPr>
+        <w:ind w:left="1440" w:hanging="360"/>
+      </w:pPr>
+      <w:rPr>
+        <w:rFonts w:ascii="Courier New" w:hAnsi="Courier New" w:cs="Courier New" w:hint="default"/>
+      </w:rPr>
+    </w:lvl>
+    <w:lvl w:ilvl="2" w:tplc="04090005">
+      <w:start w:val="1"/>
+      <w:numFmt w:val="bullet"/>
+      <w:lvlText w:val=""/>
+      <w:lvlJc w:val="left"/>
+      <w:pPr>
+        <w:ind w:left="2160" w:hanging="360"/>
+      </w:pPr>
+      <w:rPr>
+        <w:rFonts w:ascii="Wingdings" w:hAnsi="Wingdings" w:hint="default"/>
+      </w:rPr>
+    </w:lvl>
+    <w:lvl w:ilvl="3" w:tplc="04090001">
+      <w:start w:val="1"/>
+      <w:numFmt w:val="bullet"/>
+      <w:lvlText w:val=""/>
+      <w:lvlJc w:val="left"/>
+      <w:pPr>
+        <w:ind w:left="2880" w:hanging="360"/>
+      </w:pPr>
+      <w:rPr>
+        <w:rFonts w:ascii="Symbol" w:hAnsi="Symbol" w:hint="default"/>
+      </w:rPr>
+    </w:lvl>
+    <w:lvl w:ilvl="4" w:tplc="04090003" w:tentative="1">
+      <w:start w:val="1"/>
+      <w:numFmt w:val="bullet"/>
+      <w:lvlText w:val="o"/>
+      <w:lvlJc w:val="left"/>
+      <w:pPr>
+        <w:ind w:left="3600" w:hanging="360"/>
+      </w:pPr>
+      <w:rPr>
+        <w:rFonts w:ascii="Courier New" w:hAnsi="Courier New" w:cs="Courier New" w:hint="default"/>
+      </w:rPr>
+    </w:lvl>
+    <w:lvl w:ilvl="5" w:tplc="04090005" w:tentative="1">
+      <w:start w:val="1"/>
+      <w:numFmt w:val="bullet"/>
+      <w:lvlText w:val=""/>
+      <w:lvlJc w:val="left"/>
+      <w:pPr>
+        <w:ind w:left="4320" w:hanging="360"/>
+      </w:pPr>
+      <w:rPr>
+        <w:rFonts w:ascii="Wingdings" w:hAnsi="Wingdings" w:hint="default"/>
+      </w:rPr>
+    </w:lvl>
+    <w:lvl w:ilvl="6" w:tplc="04090001" w:tentative="1">
+      <w:start w:val="1"/>
+      <w:numFmt w:val="bullet"/>
+      <w:lvlText w:val=""/>
+      <w:lvlJc w:val="left"/>
+      <w:pPr>
+        <w:ind w:left="5040" w:hanging="360"/>
+      </w:pPr>
+      <w:rPr>
+        <w:rFonts w:ascii="Symbol" w:hAnsi="Symbol" w:hint="default"/>
+      </w:rPr>
+    </w:lvl>
+    <w:lvl w:ilvl="7" w:tplc="04090003" w:tentative="1">
+      <w:start w:val="1"/>
+      <w:numFmt w:val="bullet"/>
+      <w:lvlText w:val="o"/>
+      <w:lvlJc w:val="left"/>
+      <w:pPr>
+        <w:ind w:left="5760" w:hanging="360"/>
+      </w:pPr>
+      <w:rPr>
+        <w:rFonts w:ascii="Courier New" w:hAnsi="Courier New" w:cs="Courier New" w:hint="default"/>
+      </w:rPr>
+    </w:lvl>
+    <w:lvl w:ilvl="8" w:tplc="04090005" w:tentative="1">
+      <w:start w:val="1"/>
+      <w:numFmt w:val="bullet"/>
+      <w:lvlText w:val=""/>
+      <w:lvlJc w:val="left"/>
+      <w:pPr>
+        <w:ind w:left="6480" w:hanging="360"/>
+      </w:pPr>
+      <w:rPr>
+        <w:rFonts w:ascii="Wingdings" w:hAnsi="Wingdings" w:hint="default"/>
+      </w:rPr>
+    </w:lvl>
+  </w:abstractNum>
+  <w:abstractNum w:abstractNumId="1">
     <w:nsid w:val="06D3733F"/>
     <w:multiLevelType w:val="hybridMultilevel"/>
     <w:tmpl w:val="0BD2B73C"/>
@@ -32210,7 +34183,7 @@
       </w:rPr>
     </w:lvl>
   </w:abstractNum>
-  <w:abstractNum w:abstractNumId="1">
+  <w:abstractNum w:abstractNumId="2">
     <w:nsid w:val="323553FE"/>
     <w:multiLevelType w:val="hybridMultilevel"/>
     <w:tmpl w:val="F7982636"/>
@@ -32323,7 +34296,7 @@
       </w:rPr>
     </w:lvl>
   </w:abstractNum>
-  <w:abstractNum w:abstractNumId="2">
+  <w:abstractNum w:abstractNumId="3">
     <w:nsid w:val="3AB14632"/>
     <w:multiLevelType w:val="hybridMultilevel"/>
     <w:tmpl w:val="5E6E06FE"/>
@@ -32436,7 +34409,7 @@
       </w:rPr>
     </w:lvl>
   </w:abstractNum>
-  <w:abstractNum w:abstractNumId="3">
+  <w:abstractNum w:abstractNumId="4">
     <w:nsid w:val="3D872434"/>
     <w:multiLevelType w:val="hybridMultilevel"/>
     <w:tmpl w:val="1B74ABAE"/>
@@ -32549,7 +34522,7 @@
       </w:rPr>
     </w:lvl>
   </w:abstractNum>
-  <w:abstractNum w:abstractNumId="4">
+  <w:abstractNum w:abstractNumId="5">
     <w:nsid w:val="555849D2"/>
     <w:multiLevelType w:val="hybridMultilevel"/>
     <w:tmpl w:val="8DE29214"/>
@@ -32577,120 +34550,7 @@
         <w:rFonts w:ascii="Courier New" w:hAnsi="Courier New" w:cs="Courier New" w:hint="default"/>
       </w:rPr>
     </w:lvl>
-    <w:lvl w:ilvl="2" w:tplc="04090005" w:tentative="1">
-      <w:start w:val="1"/>
-      <w:numFmt w:val="bullet"/>
-      <w:lvlText w:val=""/>
-      <w:lvlJc w:val="left"/>
-      <w:pPr>
-        <w:ind w:left="2160" w:hanging="360"/>
-      </w:pPr>
-      <w:rPr>
-        <w:rFonts w:ascii="Wingdings" w:hAnsi="Wingdings" w:hint="default"/>
-      </w:rPr>
-    </w:lvl>
-    <w:lvl w:ilvl="3" w:tplc="04090001" w:tentative="1">
-      <w:start w:val="1"/>
-      <w:numFmt w:val="bullet"/>
-      <w:lvlText w:val=""/>
-      <w:lvlJc w:val="left"/>
-      <w:pPr>
-        <w:ind w:left="2880" w:hanging="360"/>
-      </w:pPr>
-      <w:rPr>
-        <w:rFonts w:ascii="Symbol" w:hAnsi="Symbol" w:hint="default"/>
-      </w:rPr>
-    </w:lvl>
-    <w:lvl w:ilvl="4" w:tplc="04090003" w:tentative="1">
-      <w:start w:val="1"/>
-      <w:numFmt w:val="bullet"/>
-      <w:lvlText w:val="o"/>
-      <w:lvlJc w:val="left"/>
-      <w:pPr>
-        <w:ind w:left="3600" w:hanging="360"/>
-      </w:pPr>
-      <w:rPr>
-        <w:rFonts w:ascii="Courier New" w:hAnsi="Courier New" w:cs="Courier New" w:hint="default"/>
-      </w:rPr>
-    </w:lvl>
-    <w:lvl w:ilvl="5" w:tplc="04090005" w:tentative="1">
-      <w:start w:val="1"/>
-      <w:numFmt w:val="bullet"/>
-      <w:lvlText w:val=""/>
-      <w:lvlJc w:val="left"/>
-      <w:pPr>
-        <w:ind w:left="4320" w:hanging="360"/>
-      </w:pPr>
-      <w:rPr>
-        <w:rFonts w:ascii="Wingdings" w:hAnsi="Wingdings" w:hint="default"/>
-      </w:rPr>
-    </w:lvl>
-    <w:lvl w:ilvl="6" w:tplc="04090001" w:tentative="1">
-      <w:start w:val="1"/>
-      <w:numFmt w:val="bullet"/>
-      <w:lvlText w:val=""/>
-      <w:lvlJc w:val="left"/>
-      <w:pPr>
-        <w:ind w:left="5040" w:hanging="360"/>
-      </w:pPr>
-      <w:rPr>
-        <w:rFonts w:ascii="Symbol" w:hAnsi="Symbol" w:hint="default"/>
-      </w:rPr>
-    </w:lvl>
-    <w:lvl w:ilvl="7" w:tplc="04090003" w:tentative="1">
-      <w:start w:val="1"/>
-      <w:numFmt w:val="bullet"/>
-      <w:lvlText w:val="o"/>
-      <w:lvlJc w:val="left"/>
-      <w:pPr>
-        <w:ind w:left="5760" w:hanging="360"/>
-      </w:pPr>
-      <w:rPr>
-        <w:rFonts w:ascii="Courier New" w:hAnsi="Courier New" w:cs="Courier New" w:hint="default"/>
-      </w:rPr>
-    </w:lvl>
-    <w:lvl w:ilvl="8" w:tplc="04090005" w:tentative="1">
-      <w:start w:val="1"/>
-      <w:numFmt w:val="bullet"/>
-      <w:lvlText w:val=""/>
-      <w:lvlJc w:val="left"/>
-      <w:pPr>
-        <w:ind w:left="6480" w:hanging="360"/>
-      </w:pPr>
-      <w:rPr>
-        <w:rFonts w:ascii="Wingdings" w:hAnsi="Wingdings" w:hint="default"/>
-      </w:rPr>
-    </w:lvl>
-  </w:abstractNum>
-  <w:abstractNum w:abstractNumId="5">
-    <w:nsid w:val="55DD346C"/>
-    <w:multiLevelType w:val="hybridMultilevel"/>
-    <w:tmpl w:val="93360FC6"/>
-    <w:lvl w:ilvl="0" w:tplc="04090001">
-      <w:start w:val="1"/>
-      <w:numFmt w:val="bullet"/>
-      <w:lvlText w:val=""/>
-      <w:lvlJc w:val="left"/>
-      <w:pPr>
-        <w:ind w:left="720" w:hanging="360"/>
-      </w:pPr>
-      <w:rPr>
-        <w:rFonts w:ascii="Symbol" w:hAnsi="Symbol" w:hint="default"/>
-      </w:rPr>
-    </w:lvl>
-    <w:lvl w:ilvl="1" w:tplc="04090003">
-      <w:start w:val="1"/>
-      <w:numFmt w:val="bullet"/>
-      <w:lvlText w:val="o"/>
-      <w:lvlJc w:val="left"/>
-      <w:pPr>
-        <w:ind w:left="1440" w:hanging="360"/>
-      </w:pPr>
-      <w:rPr>
-        <w:rFonts w:ascii="Courier New" w:hAnsi="Courier New" w:cs="Courier New" w:hint="default"/>
-      </w:rPr>
-    </w:lvl>
-    <w:lvl w:ilvl="2" w:tplc="04090005" w:tentative="1">
+    <w:lvl w:ilvl="2" w:tplc="04090005">
       <w:start w:val="1"/>
       <w:numFmt w:val="bullet"/>
       <w:lvlText w:val=""/>
@@ -32776,6 +34636,119 @@
     </w:lvl>
   </w:abstractNum>
   <w:abstractNum w:abstractNumId="6">
+    <w:nsid w:val="55DD346C"/>
+    <w:multiLevelType w:val="hybridMultilevel"/>
+    <w:tmpl w:val="93360FC6"/>
+    <w:lvl w:ilvl="0" w:tplc="04090001">
+      <w:start w:val="1"/>
+      <w:numFmt w:val="bullet"/>
+      <w:lvlText w:val=""/>
+      <w:lvlJc w:val="left"/>
+      <w:pPr>
+        <w:ind w:left="720" w:hanging="360"/>
+      </w:pPr>
+      <w:rPr>
+        <w:rFonts w:ascii="Symbol" w:hAnsi="Symbol" w:hint="default"/>
+      </w:rPr>
+    </w:lvl>
+    <w:lvl w:ilvl="1" w:tplc="04090003">
+      <w:start w:val="1"/>
+      <w:numFmt w:val="bullet"/>
+      <w:lvlText w:val="o"/>
+      <w:lvlJc w:val="left"/>
+      <w:pPr>
+        <w:ind w:left="1440" w:hanging="360"/>
+      </w:pPr>
+      <w:rPr>
+        <w:rFonts w:ascii="Courier New" w:hAnsi="Courier New" w:cs="Courier New" w:hint="default"/>
+      </w:rPr>
+    </w:lvl>
+    <w:lvl w:ilvl="2" w:tplc="04090005">
+      <w:start w:val="1"/>
+      <w:numFmt w:val="bullet"/>
+      <w:lvlText w:val=""/>
+      <w:lvlJc w:val="left"/>
+      <w:pPr>
+        <w:ind w:left="2160" w:hanging="360"/>
+      </w:pPr>
+      <w:rPr>
+        <w:rFonts w:ascii="Wingdings" w:hAnsi="Wingdings" w:hint="default"/>
+      </w:rPr>
+    </w:lvl>
+    <w:lvl w:ilvl="3" w:tplc="04090001">
+      <w:start w:val="1"/>
+      <w:numFmt w:val="bullet"/>
+      <w:lvlText w:val=""/>
+      <w:lvlJc w:val="left"/>
+      <w:pPr>
+        <w:ind w:left="2880" w:hanging="360"/>
+      </w:pPr>
+      <w:rPr>
+        <w:rFonts w:ascii="Symbol" w:hAnsi="Symbol" w:hint="default"/>
+      </w:rPr>
+    </w:lvl>
+    <w:lvl w:ilvl="4" w:tplc="04090003" w:tentative="1">
+      <w:start w:val="1"/>
+      <w:numFmt w:val="bullet"/>
+      <w:lvlText w:val="o"/>
+      <w:lvlJc w:val="left"/>
+      <w:pPr>
+        <w:ind w:left="3600" w:hanging="360"/>
+      </w:pPr>
+      <w:rPr>
+        <w:rFonts w:ascii="Courier New" w:hAnsi="Courier New" w:cs="Courier New" w:hint="default"/>
+      </w:rPr>
+    </w:lvl>
+    <w:lvl w:ilvl="5" w:tplc="04090005" w:tentative="1">
+      <w:start w:val="1"/>
+      <w:numFmt w:val="bullet"/>
+      <w:lvlText w:val=""/>
+      <w:lvlJc w:val="left"/>
+      <w:pPr>
+        <w:ind w:left="4320" w:hanging="360"/>
+      </w:pPr>
+      <w:rPr>
+        <w:rFonts w:ascii="Wingdings" w:hAnsi="Wingdings" w:hint="default"/>
+      </w:rPr>
+    </w:lvl>
+    <w:lvl w:ilvl="6" w:tplc="04090001" w:tentative="1">
+      <w:start w:val="1"/>
+      <w:numFmt w:val="bullet"/>
+      <w:lvlText w:val=""/>
+      <w:lvlJc w:val="left"/>
+      <w:pPr>
+        <w:ind w:left="5040" w:hanging="360"/>
+      </w:pPr>
+      <w:rPr>
+        <w:rFonts w:ascii="Symbol" w:hAnsi="Symbol" w:hint="default"/>
+      </w:rPr>
+    </w:lvl>
+    <w:lvl w:ilvl="7" w:tplc="04090003" w:tentative="1">
+      <w:start w:val="1"/>
+      <w:numFmt w:val="bullet"/>
+      <w:lvlText w:val="o"/>
+      <w:lvlJc w:val="left"/>
+      <w:pPr>
+        <w:ind w:left="5760" w:hanging="360"/>
+      </w:pPr>
+      <w:rPr>
+        <w:rFonts w:ascii="Courier New" w:hAnsi="Courier New" w:cs="Courier New" w:hint="default"/>
+      </w:rPr>
+    </w:lvl>
+    <w:lvl w:ilvl="8" w:tplc="04090005" w:tentative="1">
+      <w:start w:val="1"/>
+      <w:numFmt w:val="bullet"/>
+      <w:lvlText w:val=""/>
+      <w:lvlJc w:val="left"/>
+      <w:pPr>
+        <w:ind w:left="6480" w:hanging="360"/>
+      </w:pPr>
+      <w:rPr>
+        <w:rFonts w:ascii="Wingdings" w:hAnsi="Wingdings" w:hint="default"/>
+      </w:rPr>
+    </w:lvl>
+  </w:abstractNum>
+  <w:abstractNum w:abstractNumId="7">
     <w:nsid w:val="58354484"/>
     <w:multiLevelType w:val="hybridMultilevel"/>
     <w:tmpl w:val="7160EDCE"/>
@@ -32888,7 +34861,7 @@
       </w:rPr>
     </w:lvl>
   </w:abstractNum>
-  <w:abstractNum w:abstractNumId="7">
+  <w:abstractNum w:abstractNumId="8">
     <w:nsid w:val="610D0606"/>
     <w:multiLevelType w:val="hybridMultilevel"/>
     <w:tmpl w:val="744CF54C"/>
@@ -33001,7 +34974,7 @@
       </w:rPr>
     </w:lvl>
   </w:abstractNum>
-  <w:abstractNum w:abstractNumId="8">
+  <w:abstractNum w:abstractNumId="9">
     <w:nsid w:val="62D977BA"/>
     <w:multiLevelType w:val="hybridMultilevel"/>
     <w:tmpl w:val="DF8A2D56"/>
@@ -33114,7 +35087,7 @@
       </w:rPr>
     </w:lvl>
   </w:abstractNum>
-  <w:abstractNum w:abstractNumId="9">
+  <w:abstractNum w:abstractNumId="10">
     <w:nsid w:val="64486772"/>
     <w:multiLevelType w:val="hybridMultilevel"/>
     <w:tmpl w:val="A086AE5A"/>
@@ -33227,7 +35200,7 @@
       </w:rPr>
     </w:lvl>
   </w:abstractNum>
-  <w:abstractNum w:abstractNumId="10">
+  <w:abstractNum w:abstractNumId="11">
     <w:nsid w:val="6F8A4224"/>
     <w:multiLevelType w:val="hybridMultilevel"/>
     <w:tmpl w:val="499C7792"/>
@@ -33341,37 +35314,40 @@
     </w:lvl>
   </w:abstractNum>
   <w:num w:numId="1">
+    <w:abstractNumId w:val="7"/>
+  </w:num>
+  <w:num w:numId="2">
+    <w:abstractNumId w:val="4"/>
+  </w:num>
+  <w:num w:numId="3">
+    <w:abstractNumId w:val="11"/>
+  </w:num>
+  <w:num w:numId="4">
+    <w:abstractNumId w:val="10"/>
+  </w:num>
+  <w:num w:numId="5">
+    <w:abstractNumId w:val="8"/>
+  </w:num>
+  <w:num w:numId="6">
     <w:abstractNumId w:val="6"/>
   </w:num>
-  <w:num w:numId="2">
+  <w:num w:numId="7">
+    <w:abstractNumId w:val="2"/>
+  </w:num>
+  <w:num w:numId="8">
+    <w:abstractNumId w:val="9"/>
+  </w:num>
+  <w:num w:numId="9">
+    <w:abstractNumId w:val="5"/>
+  </w:num>
+  <w:num w:numId="10">
+    <w:abstractNumId w:val="1"/>
+  </w:num>
+  <w:num w:numId="11">
     <w:abstractNumId w:val="3"/>
   </w:num>
-  <w:num w:numId="3">
-    <w:abstractNumId w:val="10"/>
-  </w:num>
-  <w:num w:numId="4">
-    <w:abstractNumId w:val="9"/>
-  </w:num>
-  <w:num w:numId="5">
-    <w:abstractNumId w:val="7"/>
-  </w:num>
-  <w:num w:numId="6">
-    <w:abstractNumId w:val="5"/>
-  </w:num>
-  <w:num w:numId="7">
-    <w:abstractNumId w:val="1"/>
-  </w:num>
-  <w:num w:numId="8">
-    <w:abstractNumId w:val="8"/>
-  </w:num>
-  <w:num w:numId="9">
-    <w:abstractNumId w:val="4"/>
-  </w:num>
-  <w:num w:numId="10">
+  <w:num w:numId="12">
     <w:abstractNumId w:val="0"/>
-  </w:num>
-  <w:num w:numId="11">
-    <w:abstractNumId w:val="2"/>
   </w:num>
 </w:numbering>
 </file>

</xml_diff>